<commit_message>
Úpravy dle zpětné vazby
</commit_message>
<xml_diff>
--- a/docassemble/Pruvodci/data/templates/jednaci_rad.docx
+++ b/docassemble/Pruvodci/data/templates/jednaci_rad.docx
@@ -601,7 +601,6 @@
               <w:noProof/>
               <w:sz w:val="22"/>
               <w:szCs w:val="22"/>
-              <w:lang w:val="en-GB"/>
             </w:rPr>
           </w:pPr>
           <w:r>
@@ -695,7 +694,6 @@
               <w:noProof/>
               <w:sz w:val="22"/>
               <w:szCs w:val="22"/>
-              <w:lang w:val="en-GB"/>
             </w:rPr>
           </w:pPr>
           <w:r>
@@ -773,7 +771,6 @@
               <w:noProof/>
               <w:sz w:val="22"/>
               <w:szCs w:val="22"/>
-              <w:lang w:val="en-GB"/>
             </w:rPr>
           </w:pPr>
           <w:r>
@@ -851,7 +848,6 @@
               <w:noProof/>
               <w:sz w:val="22"/>
               <w:szCs w:val="22"/>
-              <w:lang w:val="en-GB"/>
             </w:rPr>
           </w:pPr>
           <w:r>
@@ -929,7 +925,6 @@
               <w:noProof/>
               <w:sz w:val="22"/>
               <w:szCs w:val="22"/>
-              <w:lang w:val="en-GB"/>
             </w:rPr>
           </w:pPr>
           <w:r>
@@ -1007,7 +1002,6 @@
               <w:noProof/>
               <w:sz w:val="22"/>
               <w:szCs w:val="22"/>
-              <w:lang w:val="en-GB"/>
             </w:rPr>
           </w:pPr>
           <w:r>
@@ -1085,7 +1079,6 @@
               <w:noProof/>
               <w:sz w:val="22"/>
               <w:szCs w:val="22"/>
-              <w:lang w:val="en-GB"/>
             </w:rPr>
           </w:pPr>
           <w:r>
@@ -1163,7 +1156,6 @@
               <w:noProof/>
               <w:sz w:val="22"/>
               <w:szCs w:val="22"/>
-              <w:lang w:val="en-GB"/>
             </w:rPr>
           </w:pPr>
           <w:r>
@@ -1241,7 +1233,6 @@
               <w:noProof/>
               <w:sz w:val="22"/>
               <w:szCs w:val="22"/>
-              <w:lang w:val="en-GB"/>
             </w:rPr>
           </w:pPr>
           <w:r>
@@ -1319,7 +1310,6 @@
               <w:noProof/>
               <w:sz w:val="22"/>
               <w:szCs w:val="22"/>
-              <w:lang w:val="en-GB"/>
             </w:rPr>
           </w:pPr>
           <w:r>
@@ -1397,7 +1387,6 @@
               <w:noProof/>
               <w:sz w:val="22"/>
               <w:szCs w:val="22"/>
-              <w:lang w:val="en-GB"/>
             </w:rPr>
           </w:pPr>
           <w:r>
@@ -1475,7 +1464,6 @@
               <w:noProof/>
               <w:sz w:val="22"/>
               <w:szCs w:val="22"/>
-              <w:lang w:val="en-GB"/>
             </w:rPr>
           </w:pPr>
           <w:r>
@@ -1553,7 +1541,6 @@
               <w:noProof/>
               <w:sz w:val="22"/>
               <w:szCs w:val="22"/>
-              <w:lang w:val="en-GB"/>
             </w:rPr>
           </w:pPr>
           <w:r>
@@ -1631,7 +1618,6 @@
               <w:noProof/>
               <w:sz w:val="22"/>
               <w:szCs w:val="22"/>
-              <w:lang w:val="en-GB"/>
             </w:rPr>
           </w:pPr>
           <w:r>
@@ -1709,7 +1695,6 @@
               <w:noProof/>
               <w:sz w:val="22"/>
               <w:szCs w:val="22"/>
-              <w:lang w:val="en-GB"/>
             </w:rPr>
           </w:pPr>
           <w:r>
@@ -1787,7 +1772,6 @@
               <w:noProof/>
               <w:sz w:val="22"/>
               <w:szCs w:val="22"/>
-              <w:lang w:val="en-GB"/>
             </w:rPr>
           </w:pPr>
           <w:r>
@@ -1865,7 +1849,6 @@
               <w:noProof/>
               <w:sz w:val="22"/>
               <w:szCs w:val="22"/>
-              <w:lang w:val="en-GB"/>
             </w:rPr>
           </w:pPr>
           <w:r>
@@ -1943,7 +1926,6 @@
               <w:noProof/>
               <w:sz w:val="22"/>
               <w:szCs w:val="22"/>
-              <w:lang w:val="en-GB"/>
             </w:rPr>
           </w:pPr>
           <w:r>
@@ -2043,12 +2025,14 @@
         <w:spacing w:after="120" w:line="240" w:lineRule="auto"/>
         <w:jc w:val="both"/>
         <w:rPr>
-          <w:rFonts w:ascii="Arial" w:eastAsia="Arial" w:hAnsi="Arial" w:cs="Arial"/>
-        </w:rPr>
-      </w:pPr>
-      <w:r>
-        <w:rPr>
-          <w:rFonts w:ascii="Arial" w:eastAsia="Arial" w:hAnsi="Arial" w:cs="Arial"/>
+          <w:rFonts w:eastAsia="Arial" w:cs="Arial"/>
+          <w:sz w:val="22"/>
+        </w:rPr>
+      </w:pPr>
+      <w:r>
+        <w:rPr>
+          <w:rFonts w:eastAsia="Arial" w:cs="Arial"/>
+          <w:sz w:val="22"/>
         </w:rPr>
         <w:lastRenderedPageBreak/>
         <w:t xml:space="preserve">Zastupitelstvo </w:t>
@@ -2056,14 +2040,16 @@
       <w:proofErr w:type="gramStart"/>
       <w:r>
         <w:rPr>
-          <w:rFonts w:ascii="Arial" w:eastAsia="Arial" w:hAnsi="Arial" w:cs="Arial"/>
+          <w:rFonts w:eastAsia="Arial" w:cs="Arial"/>
+          <w:sz w:val="22"/>
         </w:rPr>
         <w:t xml:space="preserve">{{ </w:t>
       </w:r>
       <w:proofErr w:type="spellStart"/>
       <w:r>
         <w:rPr>
-          <w:rFonts w:ascii="Arial" w:eastAsia="Arial" w:hAnsi="Arial" w:cs="Arial"/>
+          <w:rFonts w:eastAsia="Arial" w:cs="Arial"/>
+          <w:sz w:val="22"/>
         </w:rPr>
         <w:t>Obec.typ</w:t>
       </w:r>
@@ -2071,49 +2057,56 @@
       <w:proofErr w:type="gramEnd"/>
       <w:r>
         <w:rPr>
-          <w:rFonts w:ascii="Arial" w:eastAsia="Arial" w:hAnsi="Arial" w:cs="Arial"/>
+          <w:rFonts w:eastAsia="Arial" w:cs="Arial"/>
+          <w:sz w:val="22"/>
         </w:rPr>
         <w:t xml:space="preserve">[1] }} {{ </w:t>
       </w:r>
       <w:proofErr w:type="spellStart"/>
       <w:r>
         <w:rPr>
-          <w:rFonts w:ascii="Arial" w:eastAsia="Arial" w:hAnsi="Arial" w:cs="Arial"/>
+          <w:rFonts w:eastAsia="Arial" w:cs="Arial"/>
+          <w:sz w:val="22"/>
         </w:rPr>
         <w:t>Obec.nazev</w:t>
       </w:r>
       <w:proofErr w:type="spellEnd"/>
       <w:r>
         <w:rPr>
-          <w:rFonts w:ascii="Arial" w:eastAsia="Arial" w:hAnsi="Arial" w:cs="Arial"/>
+          <w:rFonts w:eastAsia="Arial" w:cs="Arial"/>
+          <w:sz w:val="22"/>
         </w:rPr>
         <w:t xml:space="preserve"> }} (dále jen „zastupitelstvo“) vydává v souladu s § 96 zákona č. 128/2000 Sb., o obcích (obecní zřízení), (dále jen „zákon o obcích“) tento Jednací řád Zastupitelstva {{ </w:t>
       </w:r>
       <w:proofErr w:type="spellStart"/>
       <w:r>
         <w:rPr>
-          <w:rFonts w:ascii="Arial" w:eastAsia="Arial" w:hAnsi="Arial" w:cs="Arial"/>
+          <w:rFonts w:eastAsia="Arial" w:cs="Arial"/>
+          <w:sz w:val="22"/>
         </w:rPr>
         <w:t>Obec.typ</w:t>
       </w:r>
       <w:proofErr w:type="spellEnd"/>
       <w:r>
         <w:rPr>
-          <w:rFonts w:ascii="Arial" w:eastAsia="Arial" w:hAnsi="Arial" w:cs="Arial"/>
+          <w:rFonts w:eastAsia="Arial" w:cs="Arial"/>
+          <w:sz w:val="22"/>
         </w:rPr>
         <w:t xml:space="preserve">[1] }} {{ </w:t>
       </w:r>
       <w:proofErr w:type="spellStart"/>
       <w:r>
         <w:rPr>
-          <w:rFonts w:ascii="Arial" w:eastAsia="Arial" w:hAnsi="Arial" w:cs="Arial"/>
+          <w:rFonts w:eastAsia="Arial" w:cs="Arial"/>
+          <w:sz w:val="22"/>
         </w:rPr>
         <w:t>Obec.nazev</w:t>
       </w:r>
       <w:proofErr w:type="spellEnd"/>
       <w:r>
         <w:rPr>
-          <w:rFonts w:ascii="Arial" w:eastAsia="Arial" w:hAnsi="Arial" w:cs="Arial"/>
+          <w:rFonts w:eastAsia="Arial" w:cs="Arial"/>
+          <w:sz w:val="22"/>
         </w:rPr>
         <w:t xml:space="preserve"> }} (dále jen „jednací řád“):</w:t>
       </w:r>
@@ -2218,56 +2211,34 @@
       </w:r>
       <w:proofErr w:type="gramStart"/>
       <w:r>
-        <w:t>působnosti</w:t>
-      </w:r>
-      <w:r>
-        <w:rPr>
-          <w:lang w:val="en-GB"/>
-        </w:rPr>
-        <w:t>{</w:t>
+        <w:t>působnosti{</w:t>
       </w:r>
       <w:proofErr w:type="gramEnd"/>
       <w:r>
-        <w:rPr>
-          <w:lang w:val="en-GB"/>
-        </w:rPr>
-        <w:t xml:space="preserve">% if </w:t>
-      </w:r>
-      <w:proofErr w:type="spellStart"/>
-      <w:r>
-        <w:rPr>
-          <w:lang w:val="en-GB"/>
-        </w:rPr>
+        <w:t xml:space="preserve">% </w:t>
+      </w:r>
+      <w:proofErr w:type="spellStart"/>
+      <w:r>
+        <w:t>if</w:t>
+      </w:r>
+      <w:proofErr w:type="spellEnd"/>
+      <w:r>
+        <w:t xml:space="preserve"> </w:t>
+      </w:r>
+      <w:proofErr w:type="spellStart"/>
+      <w:r>
         <w:t>Obec.maRadu</w:t>
       </w:r>
       <w:proofErr w:type="spellEnd"/>
       <w:r>
-        <w:rPr>
-          <w:lang w:val="en-GB"/>
-        </w:rPr>
-        <w:t xml:space="preserve"> %}</w:t>
-      </w:r>
-      <w:r>
-        <w:t xml:space="preserve"> mimo pravomoci vyhrazené jinému radě </w:t>
-      </w:r>
-      <w:r>
-        <w:rPr>
-          <w:lang w:val="en-GB"/>
-        </w:rPr>
-        <w:t xml:space="preserve">{{ </w:t>
-      </w:r>
-      <w:proofErr w:type="spellStart"/>
-      <w:r>
-        <w:rPr>
-          <w:lang w:val="en-GB"/>
-        </w:rPr>
+        <w:t xml:space="preserve"> %} mimo pravomoci vyhrazené radě {{ </w:t>
+      </w:r>
+      <w:proofErr w:type="spellStart"/>
+      <w:r>
         <w:t>Obec.typ</w:t>
       </w:r>
       <w:proofErr w:type="spellEnd"/>
       <w:r>
-        <w:rPr>
-          <w:lang w:val="en-GB"/>
-        </w:rPr>
         <w:t>[1] }}</w:t>
       </w:r>
       <w:r>
@@ -2277,13 +2248,15 @@
         <w:footnoteReference w:id="3"/>
       </w:r>
       <w:r>
-        <w:rPr>
-          <w:lang w:val="en-GB"/>
-        </w:rPr>
-        <w:t>{% endif %}</w:t>
-      </w:r>
-      <w:r>
-        <w:t>.</w:t>
+        <w:t xml:space="preserve">{% </w:t>
+      </w:r>
+      <w:proofErr w:type="spellStart"/>
+      <w:r>
+        <w:t>endif</w:t>
+      </w:r>
+      <w:proofErr w:type="spellEnd"/>
+      <w:r>
+        <w:t xml:space="preserve"> %}.</w:t>
       </w:r>
     </w:p>
     <w:p>
@@ -2381,7 +2354,56 @@
         <w:pStyle w:val="Bod"/>
       </w:pPr>
       <w:r>
-        <w:t>Požádá-li o svolání zastupitelstva alespoň jedna třetina členů zastupitelstva, hejtman kraje nebo ředitel krajského úřadu v případech stanovených zvláštním právním předpisem</w:t>
+        <w:t>Požádá-li o to:</w:t>
+      </w:r>
+    </w:p>
+    <w:p>
+      <w:pPr>
+        <w:pStyle w:val="Psmeno"/>
+      </w:pPr>
+      <w:r>
+        <w:t>alespoň jedna třetina členů zastupitelstva,</w:t>
+      </w:r>
+    </w:p>
+    <w:p>
+      <w:pPr>
+        <w:pStyle w:val="Psmeno"/>
+      </w:pPr>
+      <w:r>
+        <w:rPr>
+          <w:lang w:val="en-GB"/>
+        </w:rPr>
+        <w:t xml:space="preserve">{%p if not </w:t>
+      </w:r>
+      <w:proofErr w:type="spellStart"/>
+      <w:r>
+        <w:rPr>
+          <w:lang w:val="en-GB"/>
+        </w:rPr>
+        <w:t>praha</w:t>
+      </w:r>
+      <w:proofErr w:type="spellEnd"/>
+      <w:r>
+        <w:rPr>
+          <w:lang w:val="en-GB"/>
+        </w:rPr>
+        <w:t xml:space="preserve"> %}</w:t>
+      </w:r>
+    </w:p>
+    <w:p>
+      <w:pPr>
+        <w:pStyle w:val="Psmeno"/>
+      </w:pPr>
+      <w:r>
+        <w:t>hejtman kraje, nebo</w:t>
+      </w:r>
+    </w:p>
+    <w:p>
+      <w:pPr>
+        <w:pStyle w:val="Psmeno"/>
+      </w:pPr>
+      <w:r>
+        <w:t>ředitel krajského úřadu v případech stanovených zvláštním předpisem</w:t>
       </w:r>
       <w:r>
         <w:rPr>
@@ -2390,10 +2412,193 @@
         <w:footnoteReference w:id="4"/>
       </w:r>
       <w:r>
-        <w:t xml:space="preserve">, je starosta povinen svolat zasedání zastupitelstva tak, aby se konalo nejpozději do 21 dnů ode dne, kdy byla žádost doručena </w:t>
+        <w:t>,</w:t>
+      </w:r>
+    </w:p>
+    <w:p>
+      <w:pPr>
+        <w:pStyle w:val="Psmeno"/>
+      </w:pPr>
+      <w:r>
+        <w:rPr>
+          <w:lang w:val="en-GB"/>
+        </w:rPr>
+        <w:t>{%p else %}</w:t>
+      </w:r>
+    </w:p>
+    <w:p>
+      <w:pPr>
+        <w:pStyle w:val="Psmeno"/>
+      </w:pPr>
+      <w:r>
+        <w:t>primátor hlavního města Prahy, nebo</w:t>
+      </w:r>
+    </w:p>
+    <w:p>
+      <w:pPr>
+        <w:pStyle w:val="Psmeno"/>
+      </w:pPr>
+      <w:r>
+        <w:lastRenderedPageBreak/>
+        <w:t>ministr vnitra v případech stanovených zvláštním předpisem</w:t>
+      </w:r>
+      <w:r>
+        <w:rPr>
+          <w:rStyle w:val="Znakapoznpodarou"/>
+        </w:rPr>
+        <w:footnoteReference w:id="5"/>
+      </w:r>
+      <w:r>
+        <w:t>,</w:t>
+      </w:r>
+    </w:p>
+    <w:p>
+      <w:pPr>
+        <w:pStyle w:val="Psmeno"/>
+      </w:pPr>
+      <w:r>
+        <w:rPr>
+          <w:lang w:val="en-GB"/>
+        </w:rPr>
+        <w:t>{%p endif %}</w:t>
+      </w:r>
+    </w:p>
+    <w:p>
+      <w:pPr>
+        <w:pStyle w:val="Bod"/>
+        <w:numPr>
+          <w:ilvl w:val="0"/>
+          <w:numId w:val="0"/>
+        </w:numPr>
+        <w:ind w:left="720"/>
+      </w:pPr>
+      <w:r>
+        <w:t xml:space="preserve">svolá </w:t>
+      </w:r>
+      <w:r>
+        <w:t xml:space="preserve">{% </w:t>
+      </w:r>
+      <w:proofErr w:type="spellStart"/>
+      <w:r>
+        <w:t>if</w:t>
+      </w:r>
+      <w:proofErr w:type="spellEnd"/>
+      <w:r>
+        <w:t xml:space="preserve"> </w:t>
+      </w:r>
+      <w:proofErr w:type="spellStart"/>
+      <w:r>
+        <w:t>Obec.statutar</w:t>
+      </w:r>
+      <w:proofErr w:type="spellEnd"/>
+      <w:r>
+        <w:t xml:space="preserve"> == “starosta”</w:t>
       </w:r>
       <w:proofErr w:type="gramStart"/>
       <w:r>
+        <w:t>%}</w:t>
+      </w:r>
+      <w:r>
+        <w:t>s</w:t>
+      </w:r>
+      <w:r>
+        <w:t>tarost</w:t>
+      </w:r>
+      <w:r>
+        <w:t>a</w:t>
+      </w:r>
+      <w:proofErr w:type="gramEnd"/>
+      <w:r>
+        <w:t xml:space="preserve">{% </w:t>
+      </w:r>
+      <w:proofErr w:type="spellStart"/>
+      <w:r>
+        <w:t>else</w:t>
+      </w:r>
+      <w:proofErr w:type="spellEnd"/>
+      <w:r>
+        <w:t xml:space="preserve"> %}</w:t>
+      </w:r>
+      <w:r>
+        <w:t>p</w:t>
+      </w:r>
+      <w:r>
+        <w:t>rimáto</w:t>
+      </w:r>
+      <w:r>
+        <w:t>r</w:t>
+      </w:r>
+      <w:r>
+        <w:t xml:space="preserve">{% </w:t>
+      </w:r>
+      <w:proofErr w:type="spellStart"/>
+      <w:r>
+        <w:t>endif</w:t>
+      </w:r>
+      <w:proofErr w:type="spellEnd"/>
+      <w:r>
+        <w:t xml:space="preserve"> %}</w:t>
+      </w:r>
+      <w:r>
+        <w:t xml:space="preserve"> zasedání zastupitelstva nejpozději do 21 dní ode dne, kdy byla žádost doručena </w:t>
+      </w:r>
+      <w:r>
+        <w:rPr>
+          <w:lang w:val="en-GB"/>
+        </w:rPr>
+        <w:t>{</w:t>
+      </w:r>
+      <w:r>
+        <w:rPr>
+          <w:lang w:val="en-GB"/>
+        </w:rPr>
+        <w:t>{</w:t>
+      </w:r>
+      <w:r>
+        <w:rPr>
+          <w:lang w:val="en-GB"/>
+        </w:rPr>
+        <w:t xml:space="preserve"> </w:t>
+      </w:r>
+      <w:proofErr w:type="spellStart"/>
+      <w:r>
+        <w:rPr>
+          <w:lang w:val="en-GB"/>
+        </w:rPr>
+        <w:t>Obec.urad</w:t>
+      </w:r>
+      <w:proofErr w:type="spellEnd"/>
+      <w:r>
+        <w:rPr>
+          <w:lang w:val="en-GB"/>
+        </w:rPr>
+        <w:t xml:space="preserve">[1] </w:t>
+      </w:r>
+      <w:r>
+        <w:rPr>
+          <w:lang w:val="en-GB"/>
+        </w:rPr>
+        <w:t>}</w:t>
+      </w:r>
+      <w:r>
+        <w:rPr>
+          <w:lang w:val="en-GB"/>
+        </w:rPr>
+        <w:t>}</w:t>
+      </w:r>
+      <w:r>
+        <w:t xml:space="preserve"> úřadu.</w:t>
+      </w:r>
+    </w:p>
+    <w:p>
+      <w:pPr>
+        <w:pStyle w:val="Bod"/>
+      </w:pPr>
+      <w:r>
+        <w:t xml:space="preserve">Informaci o místě, době a navrženém programu připravovaného zasedání zastupitelstva (dále jen „pozvánka“) zveřejní </w:t>
+      </w:r>
+      <w:proofErr w:type="gramStart"/>
+      <w:r>
         <w:t xml:space="preserve">{{ </w:t>
       </w:r>
       <w:proofErr w:type="spellStart"/>
@@ -2403,7 +2608,7 @@
       <w:proofErr w:type="spellEnd"/>
       <w:proofErr w:type="gramEnd"/>
       <w:r>
-        <w:t xml:space="preserve">[1] }} úřadu {{ </w:t>
+        <w:t xml:space="preserve">[0] }} úřad {{ </w:t>
       </w:r>
       <w:proofErr w:type="spellStart"/>
       <w:r>
@@ -2411,15 +2616,84 @@
       </w:r>
       <w:proofErr w:type="spellEnd"/>
       <w:r>
-        <w:t xml:space="preserve"> }}.</w:t>
-      </w:r>
-    </w:p>
-    <w:p>
-      <w:pPr>
-        <w:pStyle w:val="Bod"/>
-      </w:pPr>
-      <w:r>
-        <w:t xml:space="preserve">Informaci o místě, době a navrženém programu připravovaného zasedání zastupitelstva (dále jen „pozvánka“) zveřejní </w:t>
+        <w:t xml:space="preserve"> }} na úřední desce, stejně tak jako způsobem umožňujícím dálkový přístup (</w:t>
+      </w:r>
+      <w:r>
+        <w:t>alespoň</w:t>
+      </w:r>
+      <w:r>
+        <w:t xml:space="preserve"> elektronická úřední deska přístupná z webových stránek obce {{ Zasedani.url }}{% </w:t>
+      </w:r>
+      <w:proofErr w:type="spellStart"/>
+      <w:r>
+        <w:t>for</w:t>
+      </w:r>
+      <w:proofErr w:type="spellEnd"/>
+      <w:r>
+        <w:t xml:space="preserve"> </w:t>
+      </w:r>
+      <w:proofErr w:type="spellStart"/>
+      <w:r>
+        <w:t>kanal</w:t>
+      </w:r>
+      <w:proofErr w:type="spellEnd"/>
+      <w:r>
+        <w:t xml:space="preserve"> in </w:t>
+      </w:r>
+      <w:proofErr w:type="spellStart"/>
+      <w:r>
+        <w:t>Zasedani.kanaly</w:t>
+      </w:r>
+      <w:proofErr w:type="spellEnd"/>
+      <w:r>
+        <w:t xml:space="preserve"> %}, {{ </w:t>
+      </w:r>
+      <w:proofErr w:type="spellStart"/>
+      <w:r>
+        <w:t>kanal</w:t>
+      </w:r>
+      <w:proofErr w:type="spellEnd"/>
+      <w:r>
+        <w:t xml:space="preserve"> }}{% </w:t>
+      </w:r>
+      <w:proofErr w:type="spellStart"/>
+      <w:r>
+        <w:t>endfor</w:t>
+      </w:r>
+      <w:proofErr w:type="spellEnd"/>
+      <w:r>
+        <w:t xml:space="preserve"> %}</w:t>
+      </w:r>
+      <w:r>
+        <w:t>)</w:t>
+      </w:r>
+      <w:r>
+        <w:t xml:space="preserve">, a to vždy alespoň {{ </w:t>
+      </w:r>
+      <w:proofErr w:type="spellStart"/>
+      <w:r>
+        <w:t>Zasedani.dniPredem</w:t>
+      </w:r>
+      <w:proofErr w:type="spellEnd"/>
+      <w:r>
+        <w:t xml:space="preserve"> }} před zasedáním zastupitelstva.</w:t>
+      </w:r>
+    </w:p>
+    <w:p>
+      <w:pPr>
+        <w:pStyle w:val="Bod"/>
+      </w:pPr>
+      <w:r>
+        <w:t>V době vyhlášení krizového stavu</w:t>
+      </w:r>
+      <w:r>
+        <w:rPr>
+          <w:rStyle w:val="Znakapoznpodarou"/>
+        </w:rPr>
+        <w:footnoteReference w:id="6"/>
+      </w:r>
+      <w:r>
+        <w:t xml:space="preserve"> podléhá režim svolávání, konání, popř. zrušení zasedání zastupitelstva aktuální právní úpravě, eventuálně závazným nařízením ústředních správních úřadu. Pozvánku zveřejní </w:t>
       </w:r>
       <w:proofErr w:type="gramStart"/>
       <w:r>
@@ -2432,94 +2706,19 @@
       <w:proofErr w:type="spellEnd"/>
       <w:proofErr w:type="gramEnd"/>
       <w:r>
-        <w:t xml:space="preserve">[0] }} úřad {{ </w:t>
-      </w:r>
-      <w:proofErr w:type="spellStart"/>
-      <w:r>
-        <w:t>Obec.nazev</w:t>
-      </w:r>
-      <w:proofErr w:type="spellEnd"/>
-      <w:r>
-        <w:t xml:space="preserve"> }} na úřední desce, stejně tak jako způsobem umožňujícím dálkový přístup (např. elektronická úřední deska přístupná z webových stránek obce {{ Zasedani.url }}{% </w:t>
-      </w:r>
-      <w:proofErr w:type="spellStart"/>
-      <w:r>
-        <w:t>for</w:t>
-      </w:r>
-      <w:proofErr w:type="spellEnd"/>
+        <w:t>[0] }} úřad v době vyhlášení krizového stavu alespoň po dobu 2 dnů před zasedáním zastupitelstva</w:t>
+      </w:r>
+      <w:r>
+        <w:t>.</w:t>
+      </w:r>
       <w:r>
         <w:t xml:space="preserve"> </w:t>
       </w:r>
-      <w:proofErr w:type="spellStart"/>
-      <w:r>
-        <w:t>kanal</w:t>
-      </w:r>
-      <w:proofErr w:type="spellEnd"/>
-      <w:r>
-        <w:t xml:space="preserve"> in </w:t>
-      </w:r>
-      <w:proofErr w:type="spellStart"/>
-      <w:r>
-        <w:t>Zasedani.kanaly</w:t>
-      </w:r>
-      <w:proofErr w:type="spellEnd"/>
-      <w:r>
-        <w:t xml:space="preserve"> %}, {{ </w:t>
-      </w:r>
-      <w:proofErr w:type="spellStart"/>
-      <w:r>
-        <w:t>kanal</w:t>
-      </w:r>
-      <w:proofErr w:type="spellEnd"/>
-      <w:r>
-        <w:t xml:space="preserve"> }}{% </w:t>
-      </w:r>
-      <w:proofErr w:type="spellStart"/>
-      <w:r>
-        <w:t>endfor</w:t>
-      </w:r>
-      <w:proofErr w:type="spellEnd"/>
-      <w:r>
-        <w:t xml:space="preserve"> %}, a to vždy alespoň {{ </w:t>
-      </w:r>
-      <w:proofErr w:type="spellStart"/>
-      <w:r>
-        <w:t>Zasedani.dniPredem</w:t>
-      </w:r>
-      <w:proofErr w:type="spellEnd"/>
-      <w:r>
-        <w:t xml:space="preserve"> }} před zasedáním zastupitelstva.</w:t>
-      </w:r>
-    </w:p>
-    <w:p>
-      <w:pPr>
-        <w:pStyle w:val="Bod"/>
-      </w:pPr>
-      <w:r>
-        <w:lastRenderedPageBreak/>
-        <w:t>V době vyhlášení krizového stavu</w:t>
-      </w:r>
-      <w:r>
-        <w:rPr>
-          <w:rStyle w:val="Znakapoznpodarou"/>
-        </w:rPr>
-        <w:footnoteReference w:id="5"/>
-      </w:r>
-      <w:r>
-        <w:t xml:space="preserve"> podléhá režim svolávání, konání, popř. zrušení zasedání zastupitelstva aktuální právní úpravě, eventuálně závazným nařízením ústředních správních úřadu. Pozvánku zveřejní </w:t>
-      </w:r>
-      <w:proofErr w:type="gramStart"/>
-      <w:r>
-        <w:t xml:space="preserve">{{ </w:t>
-      </w:r>
-      <w:proofErr w:type="spellStart"/>
-      <w:r>
-        <w:t>Obec.urad</w:t>
-      </w:r>
-      <w:proofErr w:type="spellEnd"/>
-      <w:proofErr w:type="gramEnd"/>
-      <w:r>
-        <w:t>[0] }} úřad v době vyhlášení krizového stavu alespoň po dobu 2 dnů před zasedáním zastupitelstva; záležitosti, které se netýkají vyhlášeného krizového stavu, mohou být na tomto zasedání projednávány pouze tehdy, jestliže byla informace zveřejněna nejméně 7 dnů před zasedáním zastupitelstva.</w:t>
+      <w:r>
+        <w:t>Z</w:t>
+      </w:r>
+      <w:r>
+        <w:t>áležitosti, které se netýkají vyhlášeného krizového stavu, mohou být na tomto zasedání projednávány pouze tehdy, jestliže byla informace zveřejněna nejméně 7 dnů před zasedáním zastupitelstva.</w:t>
       </w:r>
     </w:p>
     <w:p>
@@ -2664,7 +2863,33 @@
         <w:pStyle w:val="Bod"/>
       </w:pPr>
       <w:r>
-        <w:t xml:space="preserve">Do programu zasedání zastupitelstva se zařazují k projednání i záležitosti v samostatné působnosti, je-li žádost podepsána nejméně 0,5 % občanů města osobami staršími 18 let dle § 16 a § 17.{% </w:t>
+        <w:t xml:space="preserve">Do programu zasedání zastupitelstva se zařazují k projednání i záležitosti v samostatné působnosti, je-li žádost podepsána nejméně 0,5 % občanů </w:t>
+      </w:r>
+      <w:proofErr w:type="gramStart"/>
+      <w:r>
+        <w:t xml:space="preserve">města </w:t>
+      </w:r>
+      <w:r>
+        <w:t>,</w:t>
+      </w:r>
+      <w:proofErr w:type="gramEnd"/>
+      <w:r>
+        <w:t xml:space="preserve"> popř. občanů EU s trvalým pobytem na území obce </w:t>
+      </w:r>
+      <w:r>
+        <w:t>starší</w:t>
+      </w:r>
+      <w:r>
+        <w:t xml:space="preserve">ch </w:t>
+      </w:r>
+      <w:r>
+        <w:t>18 let dle § 16 a § 17</w:t>
+      </w:r>
+      <w:r>
+        <w:t xml:space="preserve"> zákona o obcích</w:t>
+      </w:r>
+      <w:r>
+        <w:t xml:space="preserve">.{% </w:t>
       </w:r>
       <w:proofErr w:type="spellStart"/>
       <w:r>
@@ -2680,7 +2905,31 @@
       </w:r>
       <w:proofErr w:type="spellEnd"/>
       <w:r>
-        <w:t xml:space="preserve"> %} Zpracování takového materiálu zajistí dle věcného obsahu příslušný odbor </w:t>
+        <w:t xml:space="preserve"> %} Zpracování takového materiálu zajistí dle věcného obsahu příslušný odbor {{ </w:t>
+      </w:r>
+      <w:proofErr w:type="spellStart"/>
+      <w:r>
+        <w:t>Obec.urad</w:t>
+      </w:r>
+      <w:proofErr w:type="spellEnd"/>
+      <w:r>
+        <w:t xml:space="preserve">[2] }} úřadu{% </w:t>
+      </w:r>
+      <w:proofErr w:type="spellStart"/>
+      <w:r>
+        <w:t>endif</w:t>
+      </w:r>
+      <w:proofErr w:type="spellEnd"/>
+      <w:r>
+        <w:t xml:space="preserve"> %}.</w:t>
+      </w:r>
+    </w:p>
+    <w:p>
+      <w:pPr>
+        <w:pStyle w:val="Bod"/>
+      </w:pPr>
+      <w:r>
+        <w:t xml:space="preserve">Návrhy na projednání v zastupitelstvu se podávají v písemné formě elektronicky, případně v listinné podobě prostřednictvím podatelny </w:t>
       </w:r>
       <w:proofErr w:type="gramStart"/>
       <w:r>
@@ -2693,7 +2942,40 @@
       <w:proofErr w:type="spellEnd"/>
       <w:proofErr w:type="gramEnd"/>
       <w:r>
-        <w:t xml:space="preserve">[2] }} úřadu{% </w:t>
+        <w:t xml:space="preserve">[2] }} úřadu tak, aby byly {{ </w:t>
+      </w:r>
+      <w:proofErr w:type="spellStart"/>
+      <w:r>
+        <w:t>Obec.urad</w:t>
+      </w:r>
+      <w:proofErr w:type="spellEnd"/>
+      <w:r>
+        <w:t xml:space="preserve">[1] }} úřadu doručeny nejpozději 10 dnů před zasedáním zastupitelstva, na kterém mají být projednány. {% </w:t>
+      </w:r>
+      <w:proofErr w:type="spellStart"/>
+      <w:r>
+        <w:t>if</w:t>
+      </w:r>
+      <w:proofErr w:type="spellEnd"/>
+      <w:r>
+        <w:t xml:space="preserve"> </w:t>
+      </w:r>
+      <w:proofErr w:type="spellStart"/>
+      <w:r>
+        <w:lastRenderedPageBreak/>
+        <w:t>Zasedani.navrhyUstne</w:t>
+      </w:r>
+      <w:proofErr w:type="spellEnd"/>
+      <w:r>
+        <w:t xml:space="preserve"> </w:t>
+      </w:r>
+      <w:proofErr w:type="gramStart"/>
+      <w:r>
+        <w:t>%}O</w:t>
+      </w:r>
+      <w:proofErr w:type="gramEnd"/>
+      <w:r>
+        <w:t xml:space="preserve"> zařazení návrhů podaných v pozdější lhůtě rozhodne zastupitelstvo v úvodu příslušného zasedání.{% </w:t>
       </w:r>
       <w:proofErr w:type="spellStart"/>
       <w:r>
@@ -2701,15 +2983,77 @@
       </w:r>
       <w:proofErr w:type="spellEnd"/>
       <w:r>
-        <w:t xml:space="preserve"> %}.</w:t>
-      </w:r>
-    </w:p>
-    <w:p>
-      <w:pPr>
-        <w:pStyle w:val="Bod"/>
-      </w:pPr>
-      <w:r>
-        <w:t xml:space="preserve">Návrhy na projednání v zastupitelstvu se podávají v písemné formě elektronicky, případně v listinné podobě prostřednictvím podatelny </w:t>
+        <w:t xml:space="preserve"> %}</w:t>
+      </w:r>
+    </w:p>
+    <w:p>
+      <w:pPr>
+        <w:pStyle w:val="Bod"/>
+      </w:pPr>
+      <w:r>
+        <w:t xml:space="preserve">{%p </w:t>
+      </w:r>
+      <w:proofErr w:type="spellStart"/>
+      <w:r>
+        <w:t>if</w:t>
+      </w:r>
+      <w:proofErr w:type="spellEnd"/>
+      <w:r>
+        <w:t xml:space="preserve"> </w:t>
+      </w:r>
+      <w:proofErr w:type="spellStart"/>
+      <w:r>
+        <w:t>Zasedani.navrhyUstne</w:t>
+      </w:r>
+      <w:proofErr w:type="spellEnd"/>
+      <w:r>
+        <w:t xml:space="preserve"> %}</w:t>
+      </w:r>
+    </w:p>
+    <w:p>
+      <w:pPr>
+        <w:pStyle w:val="Bod"/>
+      </w:pPr>
+      <w:r>
+        <w:t>Ve výjimečných a odůvodněných případech lze návrhy předložit i ústně. V odůvodněných případech lze také předložit materiál ve lhůtě kratší než 10 dnů, výjimečně též až na zasedání zastupitelstva. Odůvodnění, proč nebyl materiál předložen dle odst. 6 tohoto článku, přednese předkladatel materiálu. Pokud k této situaci dojde, musí členové zastupitelstva dostat možnost se s</w:t>
+      </w:r>
+      <w:r>
+        <w:t xml:space="preserve"> materiály</w:t>
+      </w:r>
+      <w:r>
+        <w:t xml:space="preserve"> spolehlivě seznámit a dostat přiměřený čas k jejich prostudování. Vždy však všechny tyto návrhy podané před zahájením zasedání zastupitelstva je třeba zařadit na program připravovaného zasedání. O tom, zda takto předložený bod programu bude projednán na příslušném zasedání zastupitelstva, rozhodne zastupitelstvo hlasováním nejpozději při projednávání programu zasedání zastupitelstva.</w:t>
+      </w:r>
+    </w:p>
+    <w:p>
+      <w:pPr>
+        <w:pStyle w:val="Bod"/>
+      </w:pPr>
+      <w:r>
+        <w:t xml:space="preserve">{%p </w:t>
+      </w:r>
+      <w:proofErr w:type="spellStart"/>
+      <w:r>
+        <w:t>endif</w:t>
+      </w:r>
+      <w:proofErr w:type="spellEnd"/>
+      <w:r>
+        <w:t xml:space="preserve"> %}</w:t>
+      </w:r>
+    </w:p>
+    <w:p>
+      <w:pPr>
+        <w:pStyle w:val="Bod"/>
+      </w:pPr>
+      <w:r>
+        <w:t>Návrhy na projednání v zastupitelstvu musí obsahovat stručnou důvodovou zprávu, konkrétní návrh usnesení či jiného rozhodnutí a rámcovou informaci o povaze předkládané problematiky, na jejímž základě lze dospět ke konkrétnímu rozhodnutí zastupitele při jeho hlasování o návrhu příslušného usnesení.</w:t>
+      </w:r>
+    </w:p>
+    <w:p>
+      <w:pPr>
+        <w:pStyle w:val="Bod"/>
+      </w:pPr>
+      <w:r>
+        <w:t xml:space="preserve">Podkladové materiály pro jednání zastupitelstva se jednotlivým členům zastupitelstva rozesílají elektronicky, a to nejpozději </w:t>
       </w:r>
       <w:proofErr w:type="gramStart"/>
       <w:r>
@@ -2717,189 +3061,71 @@
       </w:r>
       <w:proofErr w:type="spellStart"/>
       <w:r>
+        <w:t>Zasedani.materialyPredem</w:t>
+      </w:r>
+      <w:proofErr w:type="spellEnd"/>
+      <w:proofErr w:type="gramEnd"/>
+      <w:r>
+        <w:t xml:space="preserve"> }} před příslušným zasedáním. Podkladové materiály si lze od </w:t>
+      </w:r>
+      <w:proofErr w:type="gramStart"/>
+      <w:r>
+        <w:t xml:space="preserve">{{ </w:t>
+      </w:r>
+      <w:proofErr w:type="spellStart"/>
+      <w:r>
         <w:t>Obec.urad</w:t>
       </w:r>
       <w:proofErr w:type="spellEnd"/>
       <w:proofErr w:type="gramEnd"/>
       <w:r>
-        <w:t xml:space="preserve">[2] }} úřadu tak, aby byly {{ </w:t>
-      </w:r>
-      <w:proofErr w:type="spellStart"/>
-      <w:r>
-        <w:t>Obec.urad</w:t>
-      </w:r>
-      <w:proofErr w:type="spellEnd"/>
-      <w:r>
-        <w:t xml:space="preserve">[1] }} úřadu doručeny nejpozději 10 dnů před zasedáním zastupitelstva, na kterém mají být projednány. {% </w:t>
-      </w:r>
-      <w:proofErr w:type="spellStart"/>
-      <w:r>
-        <w:t>if</w:t>
-      </w:r>
-      <w:proofErr w:type="spellEnd"/>
-      <w:r>
-        <w:t xml:space="preserve"> </w:t>
-      </w:r>
-      <w:proofErr w:type="spellStart"/>
-      <w:r>
-        <w:t>Zasedani.navrhyUstne</w:t>
-      </w:r>
-      <w:proofErr w:type="spellEnd"/>
-      <w:r>
-        <w:t xml:space="preserve"> </w:t>
+        <w:t xml:space="preserve">[2] }} úřadu vyžádat rovněž v listinné podobě. Členové zastupitelstva jsou povinni zabránit nepovolaným osobám v přístupu k těm částem podkladových materiálů, které obsahují osobní a citlivé údaje. Podkladové materiály předkládané členům zastupitelstva jsou </w:t>
       </w:r>
       <w:proofErr w:type="gramStart"/>
       <w:r>
-        <w:t>%}O</w:t>
-      </w:r>
+        <w:t xml:space="preserve">{{ </w:t>
+      </w:r>
+      <w:proofErr w:type="spellStart"/>
+      <w:r>
+        <w:t>Zasedani.dostupneKdy</w:t>
+      </w:r>
+      <w:proofErr w:type="spellEnd"/>
       <w:proofErr w:type="gramEnd"/>
       <w:r>
-        <w:t xml:space="preserve"> zařazení návrhů podaných v pozdější lhůtě rozhodne zastupitelstvo v úvodu příslušného zasedání.{% </w:t>
-      </w:r>
-      <w:proofErr w:type="spellStart"/>
-      <w:r>
-        <w:t>endif</w:t>
-      </w:r>
-      <w:proofErr w:type="spellEnd"/>
-      <w:r>
-        <w:t xml:space="preserve"> %}</w:t>
-      </w:r>
-    </w:p>
-    <w:p>
-      <w:pPr>
-        <w:pStyle w:val="Bod"/>
-      </w:pPr>
-      <w:r>
-        <w:t xml:space="preserve">{%p </w:t>
-      </w:r>
-      <w:proofErr w:type="spellStart"/>
-      <w:r>
-        <w:t>if</w:t>
-      </w:r>
-      <w:proofErr w:type="spellEnd"/>
-      <w:r>
-        <w:t xml:space="preserve"> </w:t>
-      </w:r>
-      <w:proofErr w:type="spellStart"/>
-      <w:r>
-        <w:t>Zasedani.navrhyUstne</w:t>
-      </w:r>
-      <w:proofErr w:type="spellEnd"/>
-      <w:r>
-        <w:t xml:space="preserve"> %}</w:t>
-      </w:r>
-    </w:p>
-    <w:p>
-      <w:pPr>
-        <w:pStyle w:val="Bod"/>
-      </w:pPr>
-      <w:r>
-        <w:t>Ve výjimečných a odůvodněných případech lze návrhy předložit i ústně. V odůvodněných případech lze také předložit materiál ve lhůtě kratší než 10 dnů, výjimečně též až na zasedání zastupitelstva. Odůvodnění, proč nebyl materiál předložen dle odst. 6 tohoto článku, přednese předkladatel materiálu. Pokud k této situaci dojde, musí členové zastupitelstva dostat možnost se s nimi spolehlivě seznámit a dostat přiměřený čas k jejich prostudování. Vždy však všechny tyto návrhy podané před zahájením zasedání zastupitelstva je třeba zařadit na program připravovaného zasedání. O tom, zda takto předložený bod programu bude projednán na příslušném zasedání zastupitelstva, rozhodne zastupitelstvo hlasováním nejpozději při projednávání programu zasedání zastupitelstva.</w:t>
-      </w:r>
-    </w:p>
-    <w:p>
-      <w:pPr>
-        <w:pStyle w:val="Bod"/>
-      </w:pPr>
-      <w:r>
-        <w:lastRenderedPageBreak/>
-        <w:t xml:space="preserve">{%p </w:t>
-      </w:r>
-      <w:proofErr w:type="spellStart"/>
-      <w:r>
-        <w:t>endif</w:t>
-      </w:r>
-      <w:proofErr w:type="spellEnd"/>
-      <w:r>
-        <w:t xml:space="preserve"> %}</w:t>
-      </w:r>
-    </w:p>
-    <w:p>
-      <w:pPr>
-        <w:pStyle w:val="Bod"/>
-      </w:pPr>
-      <w:r>
-        <w:t>Návrhy na projednání v zastupitelstvu musí obsahovat stručnou důvodovou zprávu, konkrétní návrh usnesení či jiného rozhodnutí a rámcovou informaci o povaze předkládané problematiky, na jejímž základě lze dospět ke konkrétnímu rozhodnutí zastupitele při jeho hlasování o návrhu příslušného usnesení.</w:t>
-      </w:r>
-    </w:p>
-    <w:p>
-      <w:pPr>
-        <w:pStyle w:val="Bod"/>
-      </w:pPr>
-      <w:r>
-        <w:t xml:space="preserve">Podkladové materiály pro jednání zastupitelstva se jednotlivým členům zastupitelstva rozesílají elektronicky, a to nejpozději </w:t>
-      </w:r>
+        <w:t xml:space="preserve"> }} v anonymizované podobě zároveň zveřejněny na internetové stránce {{ </w:t>
+      </w:r>
+      <w:proofErr w:type="spellStart"/>
+      <w:r>
+        <w:t>Obec.typ</w:t>
+      </w:r>
+      <w:proofErr w:type="spellEnd"/>
+      <w:r>
+        <w:t xml:space="preserve">[1] }}: </w:t>
+      </w:r>
+      <w:bookmarkStart w:id="14" w:name="_Hlk115086933"/>
+      <w:r>
+        <w:t>{{ Zasedani.url }}</w:t>
+      </w:r>
+      <w:bookmarkEnd w:id="14"/>
+      <w:r>
+        <w:t>. V případě, že podkladové materiály ke konkrétnímu bodu nebudou v den zveřejnění kompletní, zveřejní se bod programu i s informací o tom, kdy by měl být zveřejněn materiál kompletní. V případě významných dodatečných změn jsou materiály aktualizovány a před zasedáním zastupitelstva znovu rozeslány členům zastupitelstva a zveřejněny pro veřejnost.</w:t>
+      </w:r>
+    </w:p>
+    <w:p>
+      <w:pPr>
+        <w:pStyle w:val="Bod"/>
+      </w:pPr>
       <w:proofErr w:type="gramStart"/>
       <w:r>
         <w:t xml:space="preserve">{{ </w:t>
       </w:r>
       <w:proofErr w:type="spellStart"/>
       <w:r>
-        <w:t>Zasedani.materialyPredem</w:t>
+        <w:t>capitalize</w:t>
       </w:r>
       <w:proofErr w:type="spellEnd"/>
       <w:proofErr w:type="gramEnd"/>
       <w:r>
-        <w:t xml:space="preserve"> }} před příslušným zasedáním. Podkladové materiály si lze od </w:t>
-      </w:r>
-      <w:proofErr w:type="gramStart"/>
-      <w:r>
-        <w:t xml:space="preserve">{{ </w:t>
-      </w:r>
-      <w:proofErr w:type="spellStart"/>
-      <w:r>
-        <w:t>Obec.urad</w:t>
-      </w:r>
-      <w:proofErr w:type="spellEnd"/>
-      <w:proofErr w:type="gramEnd"/>
-      <w:r>
-        <w:t xml:space="preserve">[2] }} úřadu vyžádat rovněž v listinné podobě. Členové zastupitelstva jsou povinni zabránit nepovolaným osobám v přístupu k těm částem podkladových materiálů, které obsahují osobní a citlivé údaje. Podkladové materiály předkládané členům zastupitelstva jsou </w:t>
-      </w:r>
-      <w:proofErr w:type="gramStart"/>
-      <w:r>
-        <w:t xml:space="preserve">{{ </w:t>
-      </w:r>
-      <w:proofErr w:type="spellStart"/>
-      <w:r>
-        <w:t>Zasedani.dostupneKdy</w:t>
-      </w:r>
-      <w:proofErr w:type="spellEnd"/>
-      <w:proofErr w:type="gramEnd"/>
-      <w:r>
-        <w:t xml:space="preserve"> }} v anonymizované podobě zároveň zveřejněny na internetové stránce {{ </w:t>
-      </w:r>
-      <w:proofErr w:type="spellStart"/>
-      <w:r>
-        <w:t>Obec.typ</w:t>
-      </w:r>
-      <w:proofErr w:type="spellEnd"/>
-      <w:r>
-        <w:t xml:space="preserve">[1] }}: </w:t>
-      </w:r>
-      <w:bookmarkStart w:id="14" w:name="_Hlk115086933"/>
-      <w:r>
-        <w:t>{{ Zasedani.url }}</w:t>
-      </w:r>
-      <w:bookmarkEnd w:id="14"/>
-      <w:r>
-        <w:t>. V případě, že podkladové materiály ke konkrétnímu bodu nebudou v den zveřejnění kompletní, zveřejní se bod programu i s informací o tom, kdy by měl být zveřejněn materiál kompletní. V případě významných dodatečných změn jsou materiály aktualizovány a před zasedáním zastupitelstva znovu rozeslány členům zastupitelstva a zveřejněny pro veřejnost.</w:t>
-      </w:r>
-    </w:p>
-    <w:p>
-      <w:pPr>
-        <w:pStyle w:val="Bod"/>
-      </w:pPr>
-      <w:proofErr w:type="gramStart"/>
-      <w:r>
-        <w:t xml:space="preserve">{{ </w:t>
-      </w:r>
-      <w:proofErr w:type="spellStart"/>
-      <w:r>
-        <w:t>capitalize</w:t>
-      </w:r>
-      <w:proofErr w:type="spellEnd"/>
-      <w:proofErr w:type="gramEnd"/>
-      <w:r>
         <w:t>(</w:t>
       </w:r>
       <w:proofErr w:type="spellStart"/>
@@ -2912,11 +3138,11 @@
       </w:r>
       <w:proofErr w:type="spellStart"/>
       <w:r>
-        <w:t>Zasedani.ucastnici|join</w:t>
-      </w:r>
-      <w:proofErr w:type="spellEnd"/>
-      <w:r>
-        <w:t>(‘, ’) }}.</w:t>
+        <w:t>ucastnici_list</w:t>
+      </w:r>
+      <w:proofErr w:type="spellEnd"/>
+      <w:r>
+        <w:t xml:space="preserve"> }}.</w:t>
       </w:r>
     </w:p>
     <w:p>
@@ -2993,7 +3219,11 @@
         <w:pStyle w:val="Bod"/>
       </w:pPr>
       <w:r>
-        <w:t>Účast na zasedání zastupitelstva stvrzují zastupitelé svým podpisem na prezenční listině, do níž se zaznamenává rovněž přesný čas pozdního příchodu a předčasného odchodu zastupitelů ze zasedání (zejména s ohledem na jejich přítomnost při hlasování o jednotlivých návrzích usnesení). V případě distanční účasti zaznamená účast daného člena zastupitelstva v prezenční listině předsedající nebo zapisovatel. Prezenční listina je nedílnou součástí zápisu ze zasedání zastupitelstva.</w:t>
+        <w:t xml:space="preserve">Účast na zasedání zastupitelstva stvrzují zastupitelé svým podpisem na prezenční listině, do níž se zaznamenává rovněž přesný čas pozdního příchodu a předčasného odchodu zastupitelů ze zasedání (zejména s ohledem na jejich </w:t>
+      </w:r>
+      <w:r>
+        <w:lastRenderedPageBreak/>
+        <w:t>přítomnost při hlasování o jednotlivých návrzích usnesení). V případě distanční účasti zaznamená účast daného člena zastupitelstva v prezenční listině předsedající nebo zapisovatel. Prezenční listina je nedílnou součástí zápisu ze zasedání zastupitelstva.</w:t>
       </w:r>
     </w:p>
     <w:p>
@@ -3030,14 +3260,13 @@
         <w:pStyle w:val="Bod"/>
       </w:pPr>
       <w:r>
-        <w:lastRenderedPageBreak/>
         <w:t>Je-li člen zastupitelstva veřejným funkcionářem podle zákona o střetu zájmů</w:t>
       </w:r>
       <w:r>
         <w:rPr>
           <w:rStyle w:val="Znakapoznpodarou"/>
         </w:rPr>
-        <w:footnoteReference w:id="6"/>
+        <w:footnoteReference w:id="7"/>
       </w:r>
       <w:r>
         <w:t>, je povinen splnit povinnost dle odst. 4 tak, aby zároveň oznámil svůj poměr k projednávané věci, jestliže se zřetelem k výsledku projednání věci by mu mohla vzniknout osobní výhoda nebo újma anebo má-li na věci jiný osobní zájem; to neplatí, jde-li jinak o prospěch nebo zájem obecně zřejmý ve vztahu k neomezenému okruhu adresátů. Oznámení podává takový člen zastupitelstva ústně v průběhu jednání, nejpozději však před tím, než zastupitelstvo přistoupí k hlasování.</w:t>
@@ -3175,7 +3404,13 @@
       </w:r>
       <w:proofErr w:type="spellEnd"/>
       <w:r>
-        <w:t xml:space="preserve"> == "obec"%}obec založila nebo zřídila{% </w:t>
+        <w:t xml:space="preserve"> == "obec"</w:t>
+      </w:r>
+      <w:r>
+        <w:t xml:space="preserve"> </w:t>
+      </w:r>
+      <w:r>
+        <w:t xml:space="preserve">%}obec založila nebo zřídila{% </w:t>
       </w:r>
       <w:proofErr w:type="spellStart"/>
       <w:r>
@@ -3191,7 +3426,40 @@
       </w:r>
       <w:proofErr w:type="spellEnd"/>
       <w:r>
-        <w:t xml:space="preserve"> == "městys" %}městys založil nebo zřídil{% </w:t>
+        <w:t xml:space="preserve"> == "městys" %}městys založil nebo zřídil</w:t>
+      </w:r>
+      <w:r>
+        <w:t xml:space="preserve">{% </w:t>
+      </w:r>
+      <w:proofErr w:type="spellStart"/>
+      <w:r>
+        <w:t>el</w:t>
+      </w:r>
+      <w:r>
+        <w:t>if</w:t>
+      </w:r>
+      <w:proofErr w:type="spellEnd"/>
+      <w:r>
+        <w:t xml:space="preserve"> </w:t>
+      </w:r>
+      <w:proofErr w:type="spellStart"/>
+      <w:r>
+        <w:t>typObce</w:t>
+      </w:r>
+      <w:proofErr w:type="spellEnd"/>
+      <w:r>
+        <w:t xml:space="preserve"> == "</w:t>
+      </w:r>
+      <w:proofErr w:type="spellStart"/>
+      <w:r>
+        <w:t>mestska_cast</w:t>
+      </w:r>
+      <w:proofErr w:type="spellEnd"/>
+      <w:r>
+        <w:t>" %}městská část založila nebo zřídila</w:t>
+      </w:r>
+      <w:r>
+        <w:t xml:space="preserve">{% </w:t>
       </w:r>
       <w:proofErr w:type="spellStart"/>
       <w:r>
@@ -3303,7 +3571,13 @@
         <w:pStyle w:val="Bod"/>
       </w:pPr>
       <w:r>
-        <w:t xml:space="preserve">Souhrnnou zprávu o písemném vyřízení všech podnětů odst. 6 předkládá {% </w:t>
+        <w:t xml:space="preserve">Souhrnnou zprávu o písemném vyřízení všech podnětů </w:t>
+      </w:r>
+      <w:r>
+        <w:t xml:space="preserve">dle </w:t>
+      </w:r>
+      <w:r>
+        <w:t xml:space="preserve">odst. 6 předkládá {% </w:t>
       </w:r>
       <w:proofErr w:type="spellStart"/>
       <w:r>
@@ -3374,6 +3648,7 @@
       <w:bookmarkStart w:id="20" w:name="_Toc114847843"/>
       <w:bookmarkStart w:id="21" w:name="_Toc115793303"/>
       <w:r>
+        <w:lastRenderedPageBreak/>
         <w:t>Průběh zasedání zastupitelstva</w:t>
       </w:r>
       <w:bookmarkEnd w:id="19"/>
@@ -3422,11 +3697,7 @@
       <w:proofErr w:type="spellEnd"/>
       <w:proofErr w:type="gramEnd"/>
       <w:r>
-        <w:t xml:space="preserve"> }} po stanoveném začátku zasedání. Není-li při zahájení jednání zastupitelstva nebo v jeho průběhu přítomna nadpoloviční </w:t>
-      </w:r>
-      <w:r>
-        <w:lastRenderedPageBreak/>
-        <w:t xml:space="preserve">většina všech členů zastupitelstva, </w:t>
+        <w:t xml:space="preserve"> }} po stanoveném začátku zasedání. Není-li při zahájení jednání zastupitelstva nebo v jeho průběhu přítomna nadpoloviční většina všech členů zastupitelstva, </w:t>
       </w:r>
       <w:proofErr w:type="gramStart"/>
       <w:r>
@@ -3458,7 +3729,13 @@
         <w:pStyle w:val="Bod"/>
       </w:pPr>
       <w:r>
-        <w:t>Předsedající seznámí zastupitelstvo, zda zápis z předchozího zasedání zastupitelstva byl ověřovateli podepsán, eventuálně s uplatněnými námitkami členů zastupitelstva proti tomuto zápisu. O námitkách členů zastupitelstva proti zápisu z předchozího zasedání rozhodne zastupitelstvo.</w:t>
+        <w:t>Předsedající seznámí zastupitelstvo</w:t>
+      </w:r>
+      <w:r>
+        <w:t xml:space="preserve"> s tím</w:t>
+      </w:r>
+      <w:r>
+        <w:t>, zda zápis z předchozího zasedání zastupitelstva byl ověřovateli podepsán, eventuálně s uplatněnými námitkami členů zastupitelstva proti tomuto zápisu. O námitkách členů zastupitelstva proti zápisu z předchozího zasedání rozhodne zastupitelstvo.</w:t>
       </w:r>
     </w:p>
     <w:p>
@@ -3573,7 +3850,11 @@
         <w:pStyle w:val="Bod"/>
       </w:pPr>
       <w:r>
-        <w:t xml:space="preserve">Zahájení a ukončení rozpravy oznamuje předsedající. Do rozpravy se zastupitelé i ostatní účastníci zasedání přihlašují viditelným zvednutím ruky, popřípadě elektronickým zařízením. Veřejnost se hlásí do rozpravy dle pravidel </w:t>
+        <w:t xml:space="preserve">Zahájení a ukončení rozpravy oznamuje předsedající. Do rozpravy se zastupitelé i ostatní účastníci zasedání přihlašují viditelným zvednutím ruky, popřípadě </w:t>
+      </w:r>
+      <w:r>
+        <w:lastRenderedPageBreak/>
+        <w:t xml:space="preserve">elektronickým zařízením. Veřejnost se hlásí do rozpravy dle pravidel </w:t>
       </w:r>
       <w:r>
         <w:t>Čl.</w:t>
@@ -3611,7 +3892,30 @@
       </w:r>
       <w:proofErr w:type="spellEnd"/>
       <w:r>
-        <w:t xml:space="preserve"> %}, popř. tajemníkovi městského úřadu{% </w:t>
+        <w:t xml:space="preserve"> %}, popř. tajemníkovi </w:t>
+      </w:r>
+      <w:r>
+        <w:rPr>
+          <w:lang w:val="en-GB"/>
+        </w:rPr>
+        <w:t xml:space="preserve">{{ </w:t>
+      </w:r>
+      <w:proofErr w:type="spellStart"/>
+      <w:r>
+        <w:rPr>
+          <w:lang w:val="en-GB"/>
+        </w:rPr>
+        <w:t>Obec.urad</w:t>
+      </w:r>
+      <w:proofErr w:type="spellEnd"/>
+      <w:r>
+        <w:rPr>
+          <w:lang w:val="en-GB"/>
+        </w:rPr>
+        <w:t>[2] }}</w:t>
+      </w:r>
+      <w:r>
+        <w:t xml:space="preserve"> úřadu{% </w:t>
       </w:r>
       <w:proofErr w:type="spellStart"/>
       <w:r>
@@ -3625,7 +3929,7 @@
         <w:rPr>
           <w:rStyle w:val="Znakapoznpodarou"/>
         </w:rPr>
-        <w:footnoteReference w:id="7"/>
+        <w:footnoteReference w:id="8"/>
       </w:r>
       <w:r>
         <w:t xml:space="preserve">, a to dle pravidel odst. 9. Přednostně může předsedající udělit slovo předkladateli návrhu projednávaného bodu programu. Ke stejnému bodu programu se tentýž vystupující (včetně předkladatele) smí vyjádřit nejvýše </w:t>
@@ -3641,149 +3945,149 @@
       <w:proofErr w:type="spellEnd"/>
       <w:proofErr w:type="gramEnd"/>
       <w:r>
-        <w:t xml:space="preserve"> }}, přičemž každé jeho jednotlivé </w:t>
+        <w:t xml:space="preserve"> }}, přičemž každé jeho jednotlivé vystoupení je omezeno časovým limitem {{ </w:t>
+      </w:r>
+      <w:proofErr w:type="spellStart"/>
+      <w:r>
+        <w:t>Zasedani.limitVystoupeni</w:t>
+      </w:r>
+      <w:proofErr w:type="spellEnd"/>
+      <w:r>
+        <w:t xml:space="preserve"> }}. Po překročení vymezeného času předsedající může vystupujícímu odejmout slovo. Za účelem doplnění či vysvětlení projednávané problematiky nebo zodpovězení dotazu může předsedající mimo pořadí udělit slovo příslušnému zaměstnanci </w:t>
+      </w:r>
+      <w:proofErr w:type="gramStart"/>
+      <w:r>
+        <w:t xml:space="preserve">{{ </w:t>
+      </w:r>
+      <w:proofErr w:type="spellStart"/>
+      <w:r>
+        <w:t>Obec.typ</w:t>
+      </w:r>
+      <w:proofErr w:type="spellEnd"/>
+      <w:proofErr w:type="gramEnd"/>
+      <w:r>
+        <w:t xml:space="preserve">[1] }} zařazenému do {{ </w:t>
+      </w:r>
+      <w:proofErr w:type="spellStart"/>
+      <w:r>
+        <w:t>Obec.urad</w:t>
+      </w:r>
+      <w:proofErr w:type="spellEnd"/>
+      <w:r>
+        <w:t xml:space="preserve">[2] }} úřadu či {{ </w:t>
+      </w:r>
+      <w:proofErr w:type="spellStart"/>
+      <w:r>
+        <w:t>Obec.typ</w:t>
+      </w:r>
+      <w:proofErr w:type="spellEnd"/>
+      <w:r>
+        <w:t>[3] }} zřízené právnické osoby nebo příspěvkové organizace nebo jiné osobě navržené předkladatelem návrhu, jehož vystoupení není omezeno časovým limitem.</w:t>
+      </w:r>
+    </w:p>
+    <w:p>
+      <w:pPr>
+        <w:pStyle w:val="Bod"/>
+      </w:pPr>
+      <w:r>
+        <w:t>Požádá-li na zasedání zastupitelstva o slovo člen vlády nebo jím určený zástupce, senátor, poslanec, nebo zástupce orgánů kraje, musí mu být uděleno.</w:t>
+      </w:r>
+    </w:p>
+    <w:p>
+      <w:pPr>
+        <w:pStyle w:val="Bod"/>
+      </w:pPr>
+      <w:r>
+        <w:t xml:space="preserve">Předsedající může rozhodnout o udělení slova dalším osobám, zejména z řad veřejnosti, nerozhodne-li v konkrétním případě zastupitelstvo jinak. </w:t>
+      </w:r>
+    </w:p>
+    <w:p>
+      <w:pPr>
+        <w:pStyle w:val="Bod"/>
+      </w:pPr>
+      <w:r>
+        <w:t>Zastupitelé se mohou kdykoliv přihlásit o slovo s technickou poznámkou, je-li jejím obsahem upozornění na porušení právních předpisů, jednacího řádu či jiných procedurálních pravidel. Zastupiteli s technickou poznámkou je uděleno přednostní právo na vystoupení ihned po dokončení právě probíhajícího projevu. Technická poznámka je omezena časovým limitem 1 minuty. Nenaplňuje-li vystoupení svým obsahem parametry technické poznámky či byl-li překročen vymezený čas, může předsedající vystupujícímu odejmout slovo.</w:t>
+      </w:r>
+    </w:p>
+    <w:p>
+      <w:pPr>
+        <w:pStyle w:val="Bod"/>
+      </w:pPr>
+      <w:r>
+        <w:t>Zastupitelstvo může během vlastního zasedání rozhodnout o změně pořadí jednotlivých bodů programu, eventuálně o jejich přesunutí na příští zasedání zastupitelstva, stejně tak jako rozhodnout o sloučení rozpravy ke dvěma či více bodům programu.</w:t>
+      </w:r>
+    </w:p>
+    <w:p>
+      <w:pPr>
+        <w:pStyle w:val="Bod"/>
+      </w:pPr>
+      <w:r>
+        <w:t>Ukončení rozpravy může navrhnout kterýkoliv člen zastupitelstva. O návrhu na ukončení rozpravy se hlasuje ihned bez rozpravy. V případě schválení návrhu na ukončení rozpravy bude umožněno vystoupit všem, kdo byli do rozpravy přihlášeni před podáním návrhu na její ukončení.</w:t>
+      </w:r>
+    </w:p>
+    <w:p>
+      <w:pPr>
+        <w:pStyle w:val="Bod"/>
+      </w:pPr>
+      <w:r>
+        <w:t>Rozprava se řídí následujícími pravidly a opatřeními:</w:t>
+      </w:r>
+    </w:p>
+    <w:p>
+      <w:pPr>
+        <w:pStyle w:val="Psmeno"/>
+      </w:pPr>
+      <w:r>
+        <w:t xml:space="preserve">Členové zastupitelstva mají v rozpravě přednost před přítomnou veřejností. Pořadí </w:t>
+      </w:r>
+      <w:proofErr w:type="gramStart"/>
+      <w:r>
+        <w:t>diskuzních</w:t>
+      </w:r>
+      <w:proofErr w:type="gramEnd"/>
+      <w:r>
+        <w:t xml:space="preserve"> příspěvků přihlášených členů zastupitelstva i veřejnosti určuje předsedající. Přihlédne k pořadí přihlášení a přednosti zastupitelů.</w:t>
+      </w:r>
+    </w:p>
+    <w:p>
+      <w:pPr>
+        <w:pStyle w:val="Psmeno"/>
+      </w:pPr>
+      <w:r>
+        <w:t>Předsedající má právo po předchozím upozornění diskutujícímu odebrat slovo, pokud se odchyluje od projednávané věci nebo zbytečně prodlužuje, či narušuje průběh zasedání. O námitce člena zastupitelstva proti odebrání slova rozhoduje zastupitelstvo bez rozpravy.</w:t>
+      </w:r>
+    </w:p>
+    <w:p>
+      <w:pPr>
+        <w:pStyle w:val="Psmeno"/>
+      </w:pPr>
+      <w:r>
+        <w:t>Rozpravu je nutno vést věcně a slušně. Nikdo nesmí rušit předsedajícího ani jiného řečníka, kterému bylo uděleno slovo, při jeho projevu.</w:t>
+      </w:r>
+    </w:p>
+    <w:p>
+      <w:pPr>
+        <w:pStyle w:val="Psmeno"/>
+      </w:pPr>
+      <w:proofErr w:type="gramStart"/>
+      <w:r>
+        <w:t>Ruší</w:t>
+      </w:r>
+      <w:proofErr w:type="gramEnd"/>
+      <w:r>
+        <w:t xml:space="preserve">-li někdo z veřejnosti či členů zastupitelstva zasedání, vyzve jej předsedající k pořádku. </w:t>
+      </w:r>
+      <w:proofErr w:type="gramStart"/>
+      <w:r>
+        <w:t>Ruší</w:t>
+      </w:r>
+      <w:proofErr w:type="gramEnd"/>
+      <w:r>
+        <w:t xml:space="preserve">-li některý člen zastupitelstva průběh zasedání, může mu předsedající udělit napomenutí, které se uvede do zápisu. Přítomného z řad veřejnosti může předsedající vykázat z jednací místnosti. </w:t>
       </w:r>
       <w:r>
         <w:lastRenderedPageBreak/>
-        <w:t xml:space="preserve">vystoupení je omezeno časovým limitem {{ </w:t>
-      </w:r>
-      <w:proofErr w:type="spellStart"/>
-      <w:r>
-        <w:t>Zasedani.limitVystoupeni</w:t>
-      </w:r>
-      <w:proofErr w:type="spellEnd"/>
-      <w:r>
-        <w:t xml:space="preserve"> }}. Po překročení vymezeného času předsedající může vystupujícímu odejmout slovo. Za účelem doplnění či vysvětlení projednávané problematiky nebo zodpovězení dotazu může předsedající mimo pořadí udělit slovo příslušnému zaměstnanci </w:t>
-      </w:r>
-      <w:proofErr w:type="gramStart"/>
-      <w:r>
-        <w:t xml:space="preserve">{{ </w:t>
-      </w:r>
-      <w:proofErr w:type="spellStart"/>
-      <w:r>
-        <w:t>Obec.typ</w:t>
-      </w:r>
-      <w:proofErr w:type="spellEnd"/>
-      <w:proofErr w:type="gramEnd"/>
-      <w:r>
-        <w:t xml:space="preserve">[1] }} zařazenému do {{ </w:t>
-      </w:r>
-      <w:proofErr w:type="spellStart"/>
-      <w:r>
-        <w:t>Obec.urad</w:t>
-      </w:r>
-      <w:proofErr w:type="spellEnd"/>
-      <w:r>
-        <w:t xml:space="preserve">[2] }} úřadu či {{ </w:t>
-      </w:r>
-      <w:proofErr w:type="spellStart"/>
-      <w:r>
-        <w:t>Obec.typ</w:t>
-      </w:r>
-      <w:proofErr w:type="spellEnd"/>
-      <w:r>
-        <w:t>[3] }} zřízené právnické osoby nebo příspěvkové organizace nebo jiné osobě navržené předkladatelem návrhu, jehož vystoupení není omezeno časovým limitem.</w:t>
-      </w:r>
-    </w:p>
-    <w:p>
-      <w:pPr>
-        <w:pStyle w:val="Bod"/>
-      </w:pPr>
-      <w:r>
-        <w:t>Požádá-li na zasedání zastupitelstva o slovo člen vlády nebo jím určený zástupce, senátor, poslanec, nebo zástupce orgánů kraje, musí mu být uděleno.</w:t>
-      </w:r>
-    </w:p>
-    <w:p>
-      <w:pPr>
-        <w:pStyle w:val="Bod"/>
-      </w:pPr>
-      <w:r>
-        <w:t xml:space="preserve">Předsedající může rozhodnout o udělení slova dalším osobám, zejména z řad veřejnosti, nerozhodne-li v konkrétním případě zastupitelstvo jinak. </w:t>
-      </w:r>
-    </w:p>
-    <w:p>
-      <w:pPr>
-        <w:pStyle w:val="Bod"/>
-      </w:pPr>
-      <w:r>
-        <w:t>Zastupitelé se mohou kdykoliv přihlásit o slovo s technickou poznámkou, je-li jejím obsahem upozornění na porušení právních předpisů, jednacího řádu či jiných procedurálních pravidel. Zastupiteli s technickou poznámkou je uděleno přednostní právo na vystoupení ihned po dokončení právě probíhajícího projevu. Technická poznámka je omezena časovým limitem 1 minuty. Nenaplňuje-li vystoupení svým obsahem parametry technické poznámky či byl-li překročen vymezený čas, může předsedající vystupujícímu odejmout slovo.</w:t>
-      </w:r>
-    </w:p>
-    <w:p>
-      <w:pPr>
-        <w:pStyle w:val="Bod"/>
-      </w:pPr>
-      <w:r>
-        <w:t>Zastupitelstvo může během vlastního zasedání rozhodnout o změně pořadí jednotlivých bodů programu, eventuálně o jejich přesunutí na příští zasedání zastupitelstva, stejně tak jako rozhodnout o sloučení rozpravy ke dvěma či více bodům programu.</w:t>
-      </w:r>
-    </w:p>
-    <w:p>
-      <w:pPr>
-        <w:pStyle w:val="Bod"/>
-      </w:pPr>
-      <w:r>
-        <w:t>Ukončení rozpravy může navrhnout kterýkoliv člen zastupitelstva. O návrhu na ukončení rozpravy se hlasuje ihned bez rozpravy. V případě schválení návrhu na ukončení rozpravy bude umožněno vystoupit všem, kdo byli do rozpravy přihlášeni před podáním návrhu na její ukončení.</w:t>
-      </w:r>
-    </w:p>
-    <w:p>
-      <w:pPr>
-        <w:pStyle w:val="Bod"/>
-      </w:pPr>
-      <w:r>
-        <w:t>Rozprava se řídí následujícími pravidly a opatřeními:</w:t>
-      </w:r>
-    </w:p>
-    <w:p>
-      <w:pPr>
-        <w:pStyle w:val="Psmeno"/>
-      </w:pPr>
-      <w:r>
-        <w:t xml:space="preserve">Členové zastupitelstva mají v rozpravě přednost před přítomnou veřejností. Pořadí </w:t>
-      </w:r>
-      <w:proofErr w:type="gramStart"/>
-      <w:r>
-        <w:t>diskuzních</w:t>
-      </w:r>
-      <w:proofErr w:type="gramEnd"/>
-      <w:r>
-        <w:t xml:space="preserve"> příspěvků přihlášených členů zastupitelstva i veřejnosti určuje předsedající. Přihlédne k pořadí přihlášení a přednosti zastupitelů.</w:t>
-      </w:r>
-    </w:p>
-    <w:p>
-      <w:pPr>
-        <w:pStyle w:val="Psmeno"/>
-      </w:pPr>
-      <w:r>
-        <w:t>Předsedající má právo po předchozím upozornění diskutujícímu odebrat slovo, pokud se odchyluje od projednávané věci nebo zbytečně prodlužuje, či narušuje průběh zasedání. O námitce člena zastupitelstva proti odebrání slova rozhoduje zastupitelstvo bez rozpravy.</w:t>
-      </w:r>
-    </w:p>
-    <w:p>
-      <w:pPr>
-        <w:pStyle w:val="Psmeno"/>
-      </w:pPr>
-      <w:r>
-        <w:t>Rozpravu je nutno vést věcně a slušně. Nikdo nesmí rušit předsedajícího ani jiného řečníka, kterému bylo uděleno slovo, při jeho projevu.</w:t>
-      </w:r>
-    </w:p>
-    <w:p>
-      <w:pPr>
-        <w:pStyle w:val="Psmeno"/>
-      </w:pPr>
-      <w:proofErr w:type="gramStart"/>
-      <w:r>
-        <w:t>Ruší</w:t>
-      </w:r>
-      <w:proofErr w:type="gramEnd"/>
-      <w:r>
-        <w:t xml:space="preserve">-li někdo z veřejnosti či členů zastupitelstva zasedání, vyzve jej předsedající k pořádku. </w:t>
-      </w:r>
-      <w:proofErr w:type="gramStart"/>
-      <w:r>
-        <w:t>Ruší</w:t>
-      </w:r>
-      <w:proofErr w:type="gramEnd"/>
-      <w:r>
-        <w:t xml:space="preserve">-li některý člen zastupitelstva průběh zasedání, může mu předsedající udělit napomenutí, které se uvede do zápisu. Přítomného z řad veřejnosti může předsedající vykázat z jednací místnosti. Pokud není pořádku dosaženo, </w:t>
+        <w:t xml:space="preserve">Pokud není pořádku dosaženo, </w:t>
       </w:r>
       <w:proofErr w:type="gramStart"/>
       <w:r>
@@ -3855,15 +4159,362 @@
         <w:pStyle w:val="Bod"/>
       </w:pPr>
       <w:r>
+        <w:t xml:space="preserve">Usnesením zastupitelstva se mohou v oblasti samostatné působnosti ukládat úkoly </w:t>
+      </w:r>
+      <w:proofErr w:type="gramStart"/>
+      <w:r>
+        <w:t>starostovi{</w:t>
+      </w:r>
+      <w:proofErr w:type="gramEnd"/>
+      <w:r>
+        <w:t xml:space="preserve">% </w:t>
+      </w:r>
+      <w:proofErr w:type="spellStart"/>
+      <w:r>
+        <w:t>if</w:t>
+      </w:r>
+      <w:proofErr w:type="spellEnd"/>
+      <w:r>
+        <w:t xml:space="preserve"> </w:t>
+      </w:r>
+      <w:proofErr w:type="spellStart"/>
+      <w:r>
+        <w:t>Obec.maRadu</w:t>
+      </w:r>
+      <w:proofErr w:type="spellEnd"/>
+      <w:r>
+        <w:t xml:space="preserve"> %}, radě města{% </w:t>
+      </w:r>
+      <w:proofErr w:type="spellStart"/>
+      <w:r>
+        <w:t>endif</w:t>
+      </w:r>
+      <w:proofErr w:type="spellEnd"/>
+      <w:r>
+        <w:t xml:space="preserve"> %}, členům zastupitelstva, výborům{% </w:t>
+      </w:r>
+      <w:proofErr w:type="spellStart"/>
+      <w:r>
+        <w:t>if</w:t>
+      </w:r>
+      <w:proofErr w:type="spellEnd"/>
+      <w:r>
+        <w:t xml:space="preserve"> </w:t>
+      </w:r>
+      <w:proofErr w:type="spellStart"/>
+      <w:r>
+        <w:t>Obec.maTajemnika</w:t>
+      </w:r>
+      <w:proofErr w:type="spellEnd"/>
+      <w:r>
+        <w:t xml:space="preserve"> %}, tajemníkovi {{ </w:t>
+      </w:r>
+      <w:proofErr w:type="spellStart"/>
+      <w:r>
+        <w:t>Obec.urad</w:t>
+      </w:r>
+      <w:proofErr w:type="spellEnd"/>
+      <w:r>
+        <w:t xml:space="preserve">[2] }}{% </w:t>
+      </w:r>
+      <w:proofErr w:type="spellStart"/>
+      <w:r>
+        <w:t>endif</w:t>
+      </w:r>
+      <w:proofErr w:type="spellEnd"/>
+      <w:r>
+        <w:t xml:space="preserve"> %}, {{ </w:t>
+      </w:r>
+      <w:proofErr w:type="spellStart"/>
+      <w:r>
+        <w:t>Obec.urad</w:t>
+      </w:r>
+      <w:proofErr w:type="spellEnd"/>
+      <w:r>
+        <w:t xml:space="preserve">[1] }} úřadu, případně dalším institucím {{ </w:t>
+      </w:r>
+      <w:proofErr w:type="spellStart"/>
+      <w:r>
+        <w:t>Obec.typ</w:t>
+      </w:r>
+      <w:proofErr w:type="spellEnd"/>
+      <w:r>
+        <w:t>[1] }}.</w:t>
+      </w:r>
+    </w:p>
+    <w:p>
+      <w:pPr>
+        <w:pStyle w:val="Bod"/>
+      </w:pPr>
+      <w:r>
+        <w:t xml:space="preserve">Zastupitelstvo rozhoduje hlasováním. K platnému přijetí usnesení zastupitelstva, rozhodnutí nebo volbě je třeba souhlasu nadpoloviční většiny všech členů zastupitelstva, nestanoví-li v daném případě zvláštní právní předpis jinak. Před každým hlasováním předsedající vždy ověřuje aktuální usnášeníschopnost zastupitelstva. </w:t>
+      </w:r>
+    </w:p>
+    <w:p>
+      <w:pPr>
+        <w:pStyle w:val="Bod"/>
+      </w:pPr>
+      <w:r>
+        <w:t>Před zahájením hlasování předsedající seznámí zastupitelstvo s předmětem hlasování a přečte doslovné znění navrhovaného usnesení.</w:t>
+      </w:r>
+    </w:p>
+    <w:p>
+      <w:pPr>
+        <w:pStyle w:val="Bod"/>
+      </w:pPr>
+      <w:r>
+        <w:t xml:space="preserve">Zastupitelstvo hlasuje zpravidla veřejně, nestanoví-li zákon jinak. O návrhu hlasovat tajně rozhoduje v každém jednotlivém případě zastupitelstvo. Tajné hlasování probíhá pomocí hlasovacích lístků a jejich vhozením do uzavřené schránky. Sčítání hlasovacích lístků se účastní nejméně dvě osoby, které </w:t>
+      </w:r>
+      <w:proofErr w:type="gramStart"/>
+      <w:r>
+        <w:t>určí</w:t>
+      </w:r>
+      <w:proofErr w:type="gramEnd"/>
+      <w:r>
+        <w:t xml:space="preserve"> zastupitelstvo, zpravidla ověřovatelé zápisu ze zasedání zastupitelstva.</w:t>
+      </w:r>
+    </w:p>
+    <w:p>
+      <w:pPr>
+        <w:pStyle w:val="Bod"/>
+      </w:pPr>
+      <w:r>
+        <w:t>Každý člen zastupitelstva hlasuje o předloženém návrhu osobně, v souladu se slibem zastupitele.</w:t>
+      </w:r>
+    </w:p>
+    <w:p>
+      <w:pPr>
+        <w:pStyle w:val="Bod"/>
+      </w:pPr>
+      <w:r>
+        <w:t>Hlasování se provádí viditelným zvednutím ruky, popřípadě elektronickým zařízením.</w:t>
+      </w:r>
+    </w:p>
+    <w:p>
+      <w:pPr>
+        <w:pStyle w:val="Bod"/>
+      </w:pPr>
+      <w:r>
+        <w:t>V průběhu hlasování může zastupitel hlasovat „PRO“ návrh, „PROTI“ návrhu, případně se „ZDRŽET“ hlasování. Po ukončení hlasování vyhlásí předsedající výsledek hlasování a počet členů zastupitelstva, kteří hlasovali pro usnesení, proti usnesení a kteří se zdrželi. O každém veřejném hlasování se v zápisu ze zasedání vede záznam, ze kterého je patrné, jak který zastupitel hlasoval.</w:t>
+      </w:r>
+    </w:p>
+    <w:p>
+      <w:pPr>
+        <w:pStyle w:val="Bod"/>
+      </w:pPr>
+      <w:r>
+        <w:t>Člen zastupitelstva může podat námitku proti výsledku hlasování. Námitka musí být podána při hlasování nebo bezprostředně po hlasování a musí být stručně odůvodněna. O námitce rozhodne zastupitelstvo ihned a bez rozpravy. Je-li námitce vyhověno, hlasování se bez odkladu opakuje.</w:t>
+      </w:r>
+    </w:p>
+    <w:p>
+      <w:pPr>
+        <w:pStyle w:val="Bod"/>
+      </w:pPr>
+      <w:r>
+        <w:t>Předkladatel návrhu usnesení je povinen dbát o maximální stručnost, věcnost, určitost a srozumitelnost předkládaného návrhu.</w:t>
+      </w:r>
+    </w:p>
+    <w:p>
+      <w:pPr>
+        <w:pStyle w:val="Bod"/>
+      </w:pPr>
+      <w:r>
+        <w:t xml:space="preserve">V případě, že je předložen návrh usnesení v několika variantách, hlasuje zastupitelstvo nejprve o variantě doporučené {% </w:t>
+      </w:r>
+      <w:proofErr w:type="spellStart"/>
+      <w:r>
+        <w:t>if</w:t>
+      </w:r>
+      <w:proofErr w:type="spellEnd"/>
+      <w:r>
+        <w:t xml:space="preserve"> </w:t>
+      </w:r>
+      <w:proofErr w:type="spellStart"/>
+      <w:r>
+        <w:t>Obec.maRadu</w:t>
+      </w:r>
+      <w:proofErr w:type="spellEnd"/>
+      <w:r>
+        <w:t xml:space="preserve"> </w:t>
+      </w:r>
+      <w:proofErr w:type="gramStart"/>
+      <w:r>
+        <w:t>%}radou</w:t>
+      </w:r>
+      <w:proofErr w:type="gramEnd"/>
+      <w:r>
+        <w:t xml:space="preserve"> města či {% </w:t>
+      </w:r>
+      <w:proofErr w:type="spellStart"/>
+      <w:r>
+        <w:t>endif</w:t>
+      </w:r>
+      <w:proofErr w:type="spellEnd"/>
+      <w:r>
+        <w:t xml:space="preserve"> %}předkladatelem. Schválením jedné varianty se o dalších alternativách již nehlasuje.</w:t>
+      </w:r>
+    </w:p>
+    <w:p>
+      <w:pPr>
+        <w:pStyle w:val="Bod"/>
+      </w:pPr>
+      <w:r>
+        <w:t xml:space="preserve">V případě předložení doplňujících návrhů, pozměňujících návrhů či protinávrhů (dále jen „alternativní návrhy“) hlasuje zastupitelstvo nejprve o těchto </w:t>
+      </w:r>
+      <w:r>
         <w:lastRenderedPageBreak/>
-        <w:t xml:space="preserve">Usnesením zastupitelstva se mohou v oblasti samostatné působnosti ukládat úkoly </w:t>
+        <w:t>alternativních návrzích. Bylo-li alternativních návrhů předloženo více, hlasuje o nich zastupitelstvo v opačném pořadí, než v jakém byly podány.</w:t>
+      </w:r>
+    </w:p>
+    <w:p>
+      <w:pPr>
+        <w:pStyle w:val="Bod"/>
+      </w:pPr>
+      <w:r>
+        <w:t xml:space="preserve">V případě volby {% </w:t>
+      </w:r>
+      <w:proofErr w:type="spellStart"/>
+      <w:r>
+        <w:t>if</w:t>
+      </w:r>
+      <w:proofErr w:type="spellEnd"/>
+      <w:r>
+        <w:t xml:space="preserve"> </w:t>
+      </w:r>
+      <w:proofErr w:type="spellStart"/>
+      <w:r>
+        <w:t>typObce</w:t>
+      </w:r>
+      <w:proofErr w:type="spellEnd"/>
+      <w:r>
+        <w:t xml:space="preserve"> == "</w:t>
+      </w:r>
+      <w:proofErr w:type="spellStart"/>
+      <w:r>
+        <w:t>statutar_mesto</w:t>
+      </w:r>
+      <w:proofErr w:type="spellEnd"/>
+      <w:r>
+        <w:t xml:space="preserve">" </w:t>
       </w:r>
       <w:proofErr w:type="gramStart"/>
       <w:r>
-        <w:t>starostovi{</w:t>
+        <w:t>%}primátora</w:t>
       </w:r>
       <w:proofErr w:type="gramEnd"/>
       <w:r>
+        <w:t xml:space="preserve">{% </w:t>
+      </w:r>
+      <w:proofErr w:type="spellStart"/>
+      <w:r>
+        <w:t>else</w:t>
+      </w:r>
+      <w:proofErr w:type="spellEnd"/>
+      <w:r>
+        <w:t xml:space="preserve"> %}starosty{% </w:t>
+      </w:r>
+      <w:proofErr w:type="spellStart"/>
+      <w:r>
+        <w:t>endif</w:t>
+      </w:r>
+      <w:proofErr w:type="spellEnd"/>
+      <w:r>
+        <w:t xml:space="preserve"> %}, {% </w:t>
+      </w:r>
+      <w:proofErr w:type="spellStart"/>
+      <w:r>
+        <w:t>if</w:t>
+      </w:r>
+      <w:proofErr w:type="spellEnd"/>
+      <w:r>
+        <w:t xml:space="preserve"> </w:t>
+      </w:r>
+      <w:proofErr w:type="spellStart"/>
+      <w:r>
+        <w:t>typObce</w:t>
+      </w:r>
+      <w:proofErr w:type="spellEnd"/>
+      <w:r>
+        <w:t xml:space="preserve"> == "</w:t>
+      </w:r>
+      <w:proofErr w:type="spellStart"/>
+      <w:r>
+        <w:t>statutar_mesto</w:t>
+      </w:r>
+      <w:proofErr w:type="spellEnd"/>
+      <w:r>
+        <w:t xml:space="preserve">" %}náměstků{% </w:t>
+      </w:r>
+      <w:proofErr w:type="spellStart"/>
+      <w:r>
+        <w:t>else</w:t>
+      </w:r>
+      <w:proofErr w:type="spellEnd"/>
+      <w:r>
+        <w:t xml:space="preserve"> %}místostarostů{% </w:t>
+      </w:r>
+      <w:proofErr w:type="spellStart"/>
+      <w:r>
+        <w:t>endif</w:t>
+      </w:r>
+      <w:proofErr w:type="spellEnd"/>
+      <w:r>
+        <w:t xml:space="preserve"> %}{% </w:t>
+      </w:r>
+      <w:proofErr w:type="spellStart"/>
+      <w:r>
+        <w:t>if</w:t>
+      </w:r>
+      <w:proofErr w:type="spellEnd"/>
+      <w:r>
+        <w:t xml:space="preserve"> </w:t>
+      </w:r>
+      <w:proofErr w:type="spellStart"/>
+      <w:r>
+        <w:t>Obec.maRadu</w:t>
+      </w:r>
+      <w:proofErr w:type="spellEnd"/>
+      <w:r>
+        <w:t xml:space="preserve"> %}, členů rady{% </w:t>
+      </w:r>
+      <w:proofErr w:type="spellStart"/>
+      <w:r>
+        <w:t>endif</w:t>
+      </w:r>
+      <w:proofErr w:type="spellEnd"/>
+      <w:r>
+        <w:t xml:space="preserve"> %}, uvolněných členů zastupitelstva, členů a předsedů výborů zastupitelstva a členů dalších orgánů {{ </w:t>
+      </w:r>
+      <w:proofErr w:type="spellStart"/>
+      <w:r>
+        <w:t>Obec.typ</w:t>
+      </w:r>
+      <w:proofErr w:type="spellEnd"/>
+      <w:r>
+        <w:t xml:space="preserve">[1] }} se o návrzích hlasuje v pořadí tak, jak byly předloženy, jinak v abecedním pořadí dle příjmení </w:t>
+      </w:r>
+      <w:proofErr w:type="spellStart"/>
+      <w:r>
+        <w:t>nominantů</w:t>
+      </w:r>
+      <w:proofErr w:type="spellEnd"/>
+      <w:r>
+        <w:t>.</w:t>
+      </w:r>
+    </w:p>
+    <w:p>
+      <w:pPr>
+        <w:pStyle w:val="Bod"/>
+      </w:pPr>
+      <w:r>
+        <w:t xml:space="preserve">Na program téhož zasedání zastupitelstva nelze opakovaně zařadit návrh, jenž v uplynulém průběhu dosavadního zasedání nezískal potřebnou většinu hlasů pro jeho </w:t>
+      </w:r>
+      <w:proofErr w:type="gramStart"/>
+      <w:r>
+        <w:t>schválení.{</w:t>
+      </w:r>
+      <w:proofErr w:type="gramEnd"/>
+      <w:r>
         <w:t xml:space="preserve">% </w:t>
       </w:r>
       <w:proofErr w:type="spellStart"/>
@@ -3872,15 +4523,15 @@
       </w:r>
       <w:proofErr w:type="spellEnd"/>
       <w:r>
-        <w:t xml:space="preserve"> </w:t>
-      </w:r>
-      <w:proofErr w:type="spellStart"/>
-      <w:r>
-        <w:t>Obec.maRadu</w:t>
-      </w:r>
-      <w:proofErr w:type="spellEnd"/>
-      <w:r>
-        <w:t xml:space="preserve"> %}, radě města{% </w:t>
+        <w:t xml:space="preserve"> not </w:t>
+      </w:r>
+      <w:proofErr w:type="spellStart"/>
+      <w:r>
+        <w:t>dohodovaciRizeni</w:t>
+      </w:r>
+      <w:proofErr w:type="spellEnd"/>
+      <w:r>
+        <w:t xml:space="preserve"> %} To neplatí, bylo-li zastupitelstvem rozhodnuto o vyvolání dohodovacího řízení podle čl. 9 odst. 3.{% </w:t>
       </w:r>
       <w:proofErr w:type="spellStart"/>
       <w:r>
@@ -3888,367 +4539,14 @@
       </w:r>
       <w:proofErr w:type="spellEnd"/>
       <w:r>
-        <w:t xml:space="preserve"> %}, členům zastupitelstva, výborům{% </w:t>
-      </w:r>
-      <w:proofErr w:type="spellStart"/>
-      <w:r>
-        <w:t>if</w:t>
-      </w:r>
-      <w:proofErr w:type="spellEnd"/>
-      <w:r>
-        <w:t xml:space="preserve"> </w:t>
-      </w:r>
-      <w:proofErr w:type="spellStart"/>
-      <w:r>
-        <w:t>Obec.maTajemnika</w:t>
-      </w:r>
-      <w:proofErr w:type="spellEnd"/>
-      <w:r>
-        <w:t xml:space="preserve"> %}, tajemníkovi {{ </w:t>
-      </w:r>
-      <w:proofErr w:type="spellStart"/>
-      <w:r>
-        <w:t>Obec.urad</w:t>
-      </w:r>
-      <w:proofErr w:type="spellEnd"/>
-      <w:r>
-        <w:t xml:space="preserve">[2] }}{% </w:t>
-      </w:r>
-      <w:proofErr w:type="spellStart"/>
-      <w:r>
-        <w:t>endif</w:t>
-      </w:r>
-      <w:proofErr w:type="spellEnd"/>
-      <w:r>
-        <w:t xml:space="preserve"> %}, {{ </w:t>
-      </w:r>
-      <w:proofErr w:type="spellStart"/>
-      <w:r>
-        <w:t>Obec.urad</w:t>
-      </w:r>
-      <w:proofErr w:type="spellEnd"/>
-      <w:r>
-        <w:t xml:space="preserve">[1] }} úřadu, případně dalším institucím {{ </w:t>
-      </w:r>
-      <w:proofErr w:type="spellStart"/>
-      <w:r>
-        <w:t>Obec.typ</w:t>
-      </w:r>
-      <w:proofErr w:type="spellEnd"/>
-      <w:r>
-        <w:t>[1] }}.</w:t>
-      </w:r>
-    </w:p>
-    <w:p>
-      <w:pPr>
-        <w:pStyle w:val="Bod"/>
-      </w:pPr>
-      <w:r>
-        <w:t xml:space="preserve">Zastupitelstvo rozhoduje hlasováním. K platnému přijetí usnesení zastupitelstva, rozhodnutí nebo volbě je třeba souhlasu nadpoloviční většiny všech členů zastupitelstva, nestanoví-li v daném případě zvláštní právní předpis jinak. Před každým hlasováním předsedající vždy ověřuje aktuální usnášeníschopnost zastupitelstva. </w:t>
-      </w:r>
-    </w:p>
-    <w:p>
-      <w:pPr>
-        <w:pStyle w:val="Bod"/>
-      </w:pPr>
-      <w:r>
-        <w:t>Před zahájením hlasování předsedající seznámí zastupitelstvo s předmětem hlasování a přečte doslovné znění navrhovaného usnesení.</w:t>
-      </w:r>
-    </w:p>
-    <w:p>
-      <w:pPr>
-        <w:pStyle w:val="Bod"/>
-      </w:pPr>
-      <w:r>
-        <w:t xml:space="preserve">Zastupitelstvo hlasuje zpravidla veřejně, nestanoví-li zákon jinak. O návrhu hlasovat tajně rozhoduje v každém jednotlivém případě zastupitelstvo. Tajné hlasování probíhá pomocí hlasovacích lístků a jejich vhozením do uzavřené schránky. Sčítání hlasovacích lístků se účastní nejméně dvě osoby, které </w:t>
-      </w:r>
-      <w:proofErr w:type="gramStart"/>
-      <w:r>
-        <w:t>určí</w:t>
-      </w:r>
-      <w:proofErr w:type="gramEnd"/>
-      <w:r>
-        <w:t xml:space="preserve"> zastupitelstvo, zpravidla ověřovatelé zápisu ze zasedání zastupitelstva.</w:t>
-      </w:r>
-    </w:p>
-    <w:p>
-      <w:pPr>
-        <w:pStyle w:val="Bod"/>
-      </w:pPr>
-      <w:r>
-        <w:t>Každý člen zastupitelstva hlasuje o předloženém návrhu osobně, v souladu se slibem zastupitele.</w:t>
-      </w:r>
-    </w:p>
-    <w:p>
-      <w:pPr>
-        <w:pStyle w:val="Bod"/>
-      </w:pPr>
-      <w:r>
-        <w:t>Hlasování se provádí viditelným zvednutím ruky, popřípadě elektronickým zařízením.</w:t>
-      </w:r>
-    </w:p>
-    <w:p>
-      <w:pPr>
-        <w:pStyle w:val="Bod"/>
-      </w:pPr>
-      <w:r>
-        <w:t>V průběhu hlasování může zastupitel hlasovat „PRO“ návrh, „PROTI“ návrhu, případně se „ZDRŽET“ hlasování. Po ukončení hlasování vyhlásí předsedající výsledek hlasování a počet členů zastupitelstva, kteří hlasovali pro usnesení, proti usnesení a kteří se zdrželi. O každém veřejném hlasování se v zápisu ze zasedání vede záznam, ze kterého je patrné, jak který zastupitel hlasoval.</w:t>
-      </w:r>
-    </w:p>
-    <w:p>
-      <w:pPr>
-        <w:pStyle w:val="Bod"/>
-      </w:pPr>
-      <w:r>
-        <w:t>Člen zastupitelstva může podat námitku proti výsledku hlasování. Námitka musí být podána při hlasování nebo bezprostředně po hlasování a musí být stručně odůvodněna. O námitce rozhodne zastupitelstvo ihned a bez rozpravy. Je-li námitce vyhověno, hlasování se bez odkladu opakuje.</w:t>
-      </w:r>
-    </w:p>
-    <w:p>
-      <w:pPr>
-        <w:pStyle w:val="Bod"/>
-      </w:pPr>
-      <w:r>
-        <w:t>Předkladatel návrhu usnesení je povinen dbát o maximální stručnost, věcnost, určitost a srozumitelnost předkládaného návrhu.</w:t>
-      </w:r>
-    </w:p>
-    <w:p>
-      <w:pPr>
-        <w:pStyle w:val="Bod"/>
-      </w:pPr>
-      <w:r>
-        <w:t xml:space="preserve">V případě, že je předložen návrh usnesení v několika variantách, hlasuje zastupitelstvo nejprve o variantě doporučené {% </w:t>
-      </w:r>
-      <w:proofErr w:type="spellStart"/>
-      <w:r>
-        <w:t>if</w:t>
-      </w:r>
-      <w:proofErr w:type="spellEnd"/>
-      <w:r>
-        <w:t xml:space="preserve"> </w:t>
-      </w:r>
-      <w:proofErr w:type="spellStart"/>
-      <w:r>
-        <w:t>Obec.maRadu</w:t>
-      </w:r>
-      <w:proofErr w:type="spellEnd"/>
-      <w:r>
-        <w:t xml:space="preserve"> </w:t>
-      </w:r>
-      <w:proofErr w:type="gramStart"/>
-      <w:r>
-        <w:t>%}radou</w:t>
-      </w:r>
-      <w:proofErr w:type="gramEnd"/>
-      <w:r>
-        <w:t xml:space="preserve"> města či {% </w:t>
-      </w:r>
-      <w:proofErr w:type="spellStart"/>
-      <w:r>
-        <w:t>endif</w:t>
-      </w:r>
-      <w:proofErr w:type="spellEnd"/>
-      <w:r>
-        <w:t xml:space="preserve"> %}předkladatelem. Schválením jedné varianty se o dalších alternativách již nehlasuje.</w:t>
-      </w:r>
-    </w:p>
-    <w:p>
-      <w:pPr>
-        <w:pStyle w:val="Bod"/>
-      </w:pPr>
-      <w:r>
-        <w:t>V případě předložení doplňujících návrhů, pozměňujících návrhů či protinávrhů (dále jen „alternativní návrhy“) hlasuje zastupitelstvo nejprve o těchto alternativních návrzích. Bylo-li alternativních návrhů předloženo více, hlasuje o nich zastupitelstvo v opačném pořadí, než v jakém byly podány.</w:t>
-      </w:r>
-    </w:p>
-    <w:p>
-      <w:pPr>
-        <w:pStyle w:val="Bod"/>
-      </w:pPr>
-      <w:r>
-        <w:t xml:space="preserve">V případě volby {% </w:t>
-      </w:r>
-      <w:proofErr w:type="spellStart"/>
-      <w:r>
-        <w:t>if</w:t>
-      </w:r>
-      <w:proofErr w:type="spellEnd"/>
-      <w:r>
-        <w:t xml:space="preserve"> </w:t>
-      </w:r>
-      <w:proofErr w:type="spellStart"/>
-      <w:r>
-        <w:t>typObce</w:t>
-      </w:r>
-      <w:proofErr w:type="spellEnd"/>
-      <w:r>
-        <w:t xml:space="preserve"> == "</w:t>
-      </w:r>
-      <w:proofErr w:type="spellStart"/>
-      <w:r>
-        <w:t>statutar_mesto</w:t>
-      </w:r>
-      <w:proofErr w:type="spellEnd"/>
-      <w:r>
-        <w:t xml:space="preserve">" </w:t>
-      </w:r>
-      <w:proofErr w:type="gramStart"/>
-      <w:r>
-        <w:t>%}primátora</w:t>
-      </w:r>
-      <w:proofErr w:type="gramEnd"/>
-      <w:r>
-        <w:t xml:space="preserve">{% </w:t>
-      </w:r>
-      <w:proofErr w:type="spellStart"/>
-      <w:r>
-        <w:t>else</w:t>
-      </w:r>
-      <w:proofErr w:type="spellEnd"/>
-      <w:r>
-        <w:t xml:space="preserve"> %}starosty{% </w:t>
-      </w:r>
-      <w:proofErr w:type="spellStart"/>
-      <w:r>
-        <w:t>endif</w:t>
-      </w:r>
-      <w:proofErr w:type="spellEnd"/>
-      <w:r>
-        <w:t xml:space="preserve"> %}, {% </w:t>
-      </w:r>
-      <w:proofErr w:type="spellStart"/>
-      <w:r>
-        <w:t>if</w:t>
-      </w:r>
-      <w:proofErr w:type="spellEnd"/>
-      <w:r>
-        <w:t xml:space="preserve"> </w:t>
-      </w:r>
-      <w:proofErr w:type="spellStart"/>
-      <w:r>
-        <w:t>typObce</w:t>
-      </w:r>
-      <w:proofErr w:type="spellEnd"/>
-      <w:r>
-        <w:t xml:space="preserve"> == "</w:t>
-      </w:r>
-      <w:proofErr w:type="spellStart"/>
-      <w:r>
-        <w:t>statutar_mesto</w:t>
-      </w:r>
-      <w:proofErr w:type="spellEnd"/>
-      <w:r>
-        <w:t xml:space="preserve">" %}náměstků{% </w:t>
-      </w:r>
-      <w:proofErr w:type="spellStart"/>
-      <w:r>
-        <w:t>else</w:t>
-      </w:r>
-      <w:proofErr w:type="spellEnd"/>
-      <w:r>
-        <w:t xml:space="preserve"> %}místostarostů{% </w:t>
-      </w:r>
-      <w:proofErr w:type="spellStart"/>
-      <w:r>
-        <w:t>endif</w:t>
-      </w:r>
-      <w:proofErr w:type="spellEnd"/>
-      <w:r>
-        <w:t xml:space="preserve"> %}{% </w:t>
-      </w:r>
-      <w:proofErr w:type="spellStart"/>
-      <w:r>
-        <w:t>if</w:t>
-      </w:r>
-      <w:proofErr w:type="spellEnd"/>
-      <w:r>
-        <w:t xml:space="preserve"> </w:t>
-      </w:r>
-      <w:proofErr w:type="spellStart"/>
-      <w:r>
-        <w:t>Obec.maRadu</w:t>
-      </w:r>
-      <w:proofErr w:type="spellEnd"/>
-      <w:r>
-        <w:t xml:space="preserve"> %}, členů rady{% </w:t>
-      </w:r>
-      <w:proofErr w:type="spellStart"/>
-      <w:r>
-        <w:t>endif</w:t>
-      </w:r>
-      <w:proofErr w:type="spellEnd"/>
-      <w:r>
-        <w:t xml:space="preserve"> %}, uvolněných členů zastupitelstva, členů a předsedů výborů zastupitelstva a členů dalších orgánů {{ </w:t>
-      </w:r>
-      <w:proofErr w:type="spellStart"/>
-      <w:r>
-        <w:t>Obec.typ</w:t>
-      </w:r>
-      <w:proofErr w:type="spellEnd"/>
-      <w:r>
-        <w:t xml:space="preserve">[1] }} se o návrzích hlasuje v pořadí tak, jak byly předloženy, jinak v abecedním pořadí dle příjmení </w:t>
-      </w:r>
-      <w:proofErr w:type="spellStart"/>
-      <w:r>
-        <w:t>nominantů</w:t>
-      </w:r>
-      <w:proofErr w:type="spellEnd"/>
-      <w:r>
-        <w:t>.</w:t>
-      </w:r>
-    </w:p>
-    <w:p>
-      <w:pPr>
-        <w:pStyle w:val="Bod"/>
-      </w:pPr>
-      <w:r>
-        <w:t xml:space="preserve">Na program téhož zasedání zastupitelstva nelze opakovaně zařadit návrh, jenž v uplynulém průběhu dosavadního zasedání nezískal potřebnou většinu hlasů pro jeho </w:t>
-      </w:r>
-      <w:proofErr w:type="gramStart"/>
-      <w:r>
-        <w:t>schválení.</w:t>
-      </w:r>
-      <w:r>
-        <w:rPr>
-          <w:lang w:val="en-GB"/>
-        </w:rPr>
-        <w:t>{</w:t>
-      </w:r>
-      <w:proofErr w:type="gramEnd"/>
-      <w:r>
-        <w:rPr>
-          <w:lang w:val="en-GB"/>
-        </w:rPr>
-        <w:t xml:space="preserve">% if not </w:t>
-      </w:r>
-      <w:proofErr w:type="spellStart"/>
-      <w:r>
-        <w:rPr>
-          <w:lang w:val="en-GB"/>
-        </w:rPr>
-        <w:t>dohodovaciRizeni</w:t>
-      </w:r>
-      <w:proofErr w:type="spellEnd"/>
-      <w:r>
-        <w:rPr>
-          <w:lang w:val="en-GB"/>
-        </w:rPr>
         <w:t xml:space="preserve"> %}</w:t>
       </w:r>
-      <w:r>
-        <w:t xml:space="preserve"> To neplatí, bylo-li zastupitelstvem rozhodnuto o vyvolání dohodovacího řízení podle čl. 9 odst. 3.</w:t>
-      </w:r>
-      <w:r>
-        <w:rPr>
-          <w:lang w:val="en-GB"/>
-        </w:rPr>
-        <w:t>{% endif %}</w:t>
-      </w:r>
-    </w:p>
-    <w:p>
-      <w:pPr>
-        <w:pStyle w:val="Bod"/>
-      </w:pPr>
-      <w:r>
-        <w:lastRenderedPageBreak/>
+    </w:p>
+    <w:p>
+      <w:pPr>
+        <w:pStyle w:val="Bod"/>
+      </w:pPr>
+      <w:r>
         <w:t>Nastanou-li během zasedání zastupitelstva v projednávané věci podstatné okolnosti, jež neumožňují zastupitelstvu zodpovědně rozhodnout o předloženém návrhu usnesení, rozhodne zastupitelstvo o přesunutí takového bodu programu na pořad jednání následujícího zasedání zastupitelstva. Návrh usnesení o tomto postupu předkládá zastupitelstvu předsedající, popř. jiný člen zastupitelstva.</w:t>
       </w:r>
     </w:p>
@@ -4451,6 +4749,7 @@
         <w:pStyle w:val="Bod"/>
       </w:pPr>
       <w:r>
+        <w:lastRenderedPageBreak/>
         <w:t>Dojde-li k dohodě nasvědčující tomu, že původní či upravený návrh usnesení získá potřebnou většinu hlasů, obnoví předsedající přerušené zasedání zastupitelstva a vyzve ty zástupce zúčastněné na dohodovacím řízení, kteří o to projeví zájem, aby zastupitelstvu přednesli svá stanoviska k projednávané věci. Každý zástupce zúčastněný na dohodovacím řízení smí vystoupit se svým stanoviskem k projednávané věci pouze jednou a jeho vystoupení je omezeno časovým limitem 3 minut. Po skončení projevu posledního ze zástupců, jenž projevil o vystoupení zájem, vyhlásí předsedající rozpravu k předloženému návrhu. Po ukončení rozpravy dá předsedající o výsledném návrhu usnesení hlasovat. Nezíská-li předložený návrh potřebnou většinu hlasů, oznámí předsedající, že návrh nebyl přijat.</w:t>
       </w:r>
     </w:p>
@@ -4459,7 +4758,6 @@
         <w:pStyle w:val="Bod"/>
       </w:pPr>
       <w:r>
-        <w:lastRenderedPageBreak/>
         <w:t>Nenaplní-li dohodovací řízení svůj účel v časovém limitu 60 minut, obnoví předsedající přerušené zasedání zastupitelstva a dá v něm pokračovat dle schváleného programu.</w:t>
       </w:r>
     </w:p>
@@ -4559,13 +4857,19 @@
       <w:proofErr w:type="spellEnd"/>
       <w:proofErr w:type="gramEnd"/>
       <w:r>
-        <w:t>[1] }}, kteří dosáhli věku 18 let, fyzické osoby, které dosáhly věku 18 let a vlastní na území města nemovitost, dále cizí státní občané za podmínek § 17 zákona o obcích a čestní občané</w:t>
+        <w:t xml:space="preserve">[1] }}, kteří dosáhli věku 18 let, fyzické osoby, které dosáhly věku 18 let a vlastní na území města nemovitost, dále </w:t>
+      </w:r>
+      <w:r>
+        <w:t>občané EU s trvalým pobytem na území obce</w:t>
+      </w:r>
+      <w:r>
+        <w:t xml:space="preserve"> a čestní občané</w:t>
       </w:r>
       <w:r>
         <w:rPr>
           <w:rStyle w:val="Znakapoznpodarou"/>
         </w:rPr>
-        <w:footnoteReference w:id="8"/>
+        <w:footnoteReference w:id="9"/>
       </w:r>
       <w:r>
         <w:t xml:space="preserve"> {{ </w:t>
@@ -4727,6 +5031,7 @@
         <w:pStyle w:val="Psmeno"/>
       </w:pPr>
       <w:r>
+        <w:lastRenderedPageBreak/>
         <w:t xml:space="preserve">v den zasedání zastupitelstva osobně u určeného pracovníka </w:t>
       </w:r>
       <w:proofErr w:type="gramStart"/>
@@ -4850,11 +5155,7 @@
         <w:pStyle w:val="Bod"/>
       </w:pPr>
       <w:r>
-        <w:t xml:space="preserve">Před projednáváním jednotlivých bodů schváleného programu oznámí předsedající počet osob přihlášených z veřejnosti dle odst. 3 tohoto článku, připomene časovou délku vystoupení veřejnosti a vyzve veřejnost k vystoupení v </w:t>
-      </w:r>
-      <w:r>
-        <w:lastRenderedPageBreak/>
-        <w:t xml:space="preserve">pořadí, v jakém se do rozpravy přihlásila. Časová délka komentáře či ústního vystoupení veřejnosti je stanovena na </w:t>
+        <w:t xml:space="preserve">Před projednáváním jednotlivých bodů schváleného programu oznámí předsedající počet osob přihlášených z veřejnosti dle odst. 3 tohoto článku, připomene časovou délku vystoupení veřejnosti a vyzve veřejnost k vystoupení v pořadí, v jakém se do rozpravy přihlásila. Časová délka komentáře či ústního vystoupení veřejnosti je stanovena na </w:t>
       </w:r>
       <w:proofErr w:type="gramStart"/>
       <w:r>
@@ -5128,7 +5429,11 @@
       </w:r>
       <w:proofErr w:type="spellEnd"/>
       <w:r>
-        <w:t xml:space="preserve"> %} a další členové Rady města{% </w:t>
+        <w:t xml:space="preserve"> %} a další </w:t>
+      </w:r>
+      <w:r>
+        <w:lastRenderedPageBreak/>
+        <w:t xml:space="preserve">členové Rady města{% </w:t>
       </w:r>
       <w:proofErr w:type="spellStart"/>
       <w:r>
@@ -5166,7 +5471,6 @@
         <w:pStyle w:val="Bod"/>
       </w:pPr>
       <w:r>
-        <w:lastRenderedPageBreak/>
         <w:t>Starosta smí ze závažných důvodů, např. zdravotních, umožnit zastupiteli distanční účast, a to na základě žádosti. Starosta smí umožnit distanční účast na zastupitelstvu i dalším osobám.</w:t>
       </w:r>
     </w:p>
@@ -5294,6 +5598,7 @@
         <w:pStyle w:val="Psmeno"/>
       </w:pPr>
       <w:r>
+        <w:lastRenderedPageBreak/>
         <w:t xml:space="preserve">Přestávky vyhlašuje předsedající na návrh </w:t>
       </w:r>
       <w:proofErr w:type="gramStart"/>
@@ -5335,7 +5640,6 @@
         </w:rPr>
       </w:pPr>
       <w:r>
-        <w:lastRenderedPageBreak/>
         <w:t>Zpravidla po 3 hodinách souvislého jednání zastupitelstva předsedající vyhlásí přestávku trvající alespoň 20 minut, pokud členové zastupitelstva nerozhodnou jinak.</w:t>
       </w:r>
     </w:p>
@@ -5542,6 +5846,7 @@
         <w:pStyle w:val="Bod"/>
       </w:pPr>
       <w:r>
+        <w:lastRenderedPageBreak/>
         <w:t xml:space="preserve">Přílohami zápisu jsou </w:t>
       </w:r>
       <w:proofErr w:type="gramStart"/>
@@ -5558,13 +5863,13 @@
         <w:t>[3] }} úřadem zveřejněná pozvánka s vyznačením data zveřejnění na úřední desce a sejmutí z ní a prezenční listina členů zastupitelstva</w:t>
       </w:r>
       <w:r>
+        <w:t>.</w:t>
+      </w:r>
+      <w:r>
         <w:rPr>
           <w:rStyle w:val="Znakapoznpodarou"/>
         </w:rPr>
-        <w:footnoteReference w:id="9"/>
-      </w:r>
-      <w:r>
-        <w:t>.</w:t>
+        <w:footnoteReference w:id="10"/>
       </w:r>
     </w:p>
     <w:p>
@@ -5593,11 +5898,7 @@
       </w:r>
       <w:proofErr w:type="gramEnd"/>
       <w:r>
-        <w:t xml:space="preserve"> }}, a </w:t>
-      </w:r>
-      <w:r>
-        <w:lastRenderedPageBreak/>
-        <w:t>to neprodleně po jeho pořízení. Přílohy a další materiály nemusí být zveřejněny, pokud by jejich zveřejnění bylo spojeno s nepřiměřenými obtížemi.</w:t>
+        <w:t xml:space="preserve"> }}, a to neprodleně po jeho pořízení. Přílohy a další materiály nemusí být zveřejněny, pokud by jejich zveřejnění bylo spojeno s nepřiměřenými obtížemi.</w:t>
       </w:r>
     </w:p>
     <w:p>
@@ -5906,6 +6207,7 @@
         <w:pStyle w:val="Bod"/>
       </w:pPr>
       <w:r>
+        <w:lastRenderedPageBreak/>
         <w:t xml:space="preserve">Od postupu stanoveného jednacím řádem se zastupitelstvo může odchýlit, jsou-li splněny podmínky obecné zákonnosti a byl-li takový postup schválen nadpoloviční většinou hlasů všech členů zastupitelstva či faktickým jednáním zastupitelstva bez uplatnění námitek člena zastupitelstva. Platnost a účinnost jednacího řádu tím není dotčena. </w:t>
       </w:r>
     </w:p>
@@ -5966,7 +6268,6 @@
         <w:pStyle w:val="Bod"/>
       </w:pPr>
       <w:r>
-        <w:lastRenderedPageBreak/>
         <w:t>Změny jednacího řádu provádí zastupitelstvo zrušením původního a schválením nového usnesení.</w:t>
       </w:r>
     </w:p>
@@ -6194,14 +6495,18 @@
                 <w:rFonts w:ascii="Arial" w:eastAsia="Arial" w:hAnsi="Arial" w:cs="Arial"/>
               </w:rPr>
             </w:pPr>
-            <w:proofErr w:type="spellStart"/>
             <w:r>
               <w:rPr>
                 <w:rFonts w:ascii="Arial" w:eastAsia="Arial" w:hAnsi="Arial" w:cs="Arial"/>
               </w:rPr>
               <w:t>místostarost</w:t>
             </w:r>
-            <w:proofErr w:type="spellEnd"/>
+            <w:r>
+              <w:rPr>
+                <w:rFonts w:ascii="Arial" w:eastAsia="Arial" w:hAnsi="Arial" w:cs="Arial"/>
+              </w:rPr>
+              <w:t>a</w:t>
+            </w:r>
             <w:r>
               <w:rPr>
                 <w:rFonts w:ascii="Arial" w:eastAsia="Arial" w:hAnsi="Arial" w:cs="Arial"/>
@@ -6535,25 +6840,15 @@
           <w:color w:val="000000"/>
           <w:szCs w:val="20"/>
         </w:rPr>
-        <w:t xml:space="preserve"> § 84 odst. 4 zákona o obcích. </w:t>
-      </w:r>
-    </w:p>
-  </w:footnote>
-  <w:footnote w:id="4">
-    <w:p>
-      <w:pPr>
-        <w:spacing w:after="0" w:line="240" w:lineRule="auto"/>
+        <w:t xml:space="preserve"> </w:t>
+      </w:r>
+      <w:r>
         <w:rPr>
           <w:rFonts w:ascii="Arial" w:eastAsia="Arial" w:hAnsi="Arial" w:cs="Arial"/>
           <w:color w:val="000000"/>
           <w:szCs w:val="20"/>
         </w:rPr>
-      </w:pPr>
-      <w:r>
-        <w:rPr>
-          <w:rStyle w:val="FootnoteCharacters"/>
-        </w:rPr>
-        <w:footnoteRef/>
+        <w:t>Zastupitelstvo si může vyhradit další pravomoci kromě těch, které zákon o obcích v §</w:t>
       </w:r>
       <w:r>
         <w:rPr>
@@ -6561,31 +6856,7 @@
           <w:color w:val="000000"/>
           <w:szCs w:val="20"/>
         </w:rPr>
-        <w:t xml:space="preserve"> § 55 odst. 4 zákona č. 491/2001 Sb., o volbách do zastupitelstev obcí, v platném znění.</w:t>
-      </w:r>
-    </w:p>
-  </w:footnote>
-  <w:footnote w:id="5">
-    <w:p>
-      <w:pPr>
-        <w:spacing w:after="0" w:line="240" w:lineRule="auto"/>
-        <w:rPr>
-          <w:color w:val="000000"/>
-          <w:szCs w:val="20"/>
-        </w:rPr>
-      </w:pPr>
-      <w:r>
-        <w:rPr>
-          <w:rStyle w:val="FootnoteCharacters"/>
-        </w:rPr>
-        <w:footnoteRef/>
-      </w:r>
-      <w:r>
-        <w:rPr>
-          <w:color w:val="000000"/>
-          <w:szCs w:val="20"/>
-        </w:rPr>
-        <w:t xml:space="preserve"> </w:t>
+        <w:t> </w:t>
       </w:r>
       <w:r>
         <w:rPr>
@@ -6593,7 +6864,67 @@
           <w:color w:val="000000"/>
           <w:szCs w:val="20"/>
         </w:rPr>
-        <w:t>Podle zákona č. 240/2000 Sb., o krizovém řízení (krizový zákon), v platném znění.</w:t>
+        <w:t xml:space="preserve">102 vyhrazuje </w:t>
+      </w:r>
+      <w:r>
+        <w:rPr>
+          <w:rFonts w:ascii="Arial" w:eastAsia="Arial" w:hAnsi="Arial" w:cs="Arial"/>
+          <w:color w:val="000000"/>
+          <w:szCs w:val="20"/>
+        </w:rPr>
+        <w:t>radě.</w:t>
+      </w:r>
+    </w:p>
+  </w:footnote>
+  <w:footnote w:id="4">
+    <w:p>
+      <w:pPr>
+        <w:spacing w:after="0" w:line="240" w:lineRule="auto"/>
+        <w:rPr>
+          <w:rFonts w:ascii="Arial" w:eastAsia="Arial" w:hAnsi="Arial" w:cs="Arial"/>
+          <w:color w:val="000000"/>
+          <w:szCs w:val="20"/>
+        </w:rPr>
+      </w:pPr>
+      <w:r>
+        <w:rPr>
+          <w:rStyle w:val="FootnoteCharacters"/>
+        </w:rPr>
+        <w:footnoteRef/>
+      </w:r>
+      <w:r>
+        <w:rPr>
+          <w:rFonts w:ascii="Arial" w:eastAsia="Arial" w:hAnsi="Arial" w:cs="Arial"/>
+          <w:color w:val="000000"/>
+          <w:szCs w:val="20"/>
+        </w:rPr>
+        <w:t xml:space="preserve"> § 55 odst. 4 zákona č. 491/2001 Sb., o volbách do zastupitelstev obcí, v platném znění.</w:t>
+      </w:r>
+    </w:p>
+  </w:footnote>
+  <w:footnote w:id="5">
+    <w:p>
+      <w:pPr>
+        <w:spacing w:after="0" w:line="240" w:lineRule="auto"/>
+        <w:rPr>
+          <w:rFonts w:ascii="Arial" w:eastAsia="Arial" w:hAnsi="Arial" w:cs="Arial"/>
+          <w:color w:val="000000"/>
+          <w:szCs w:val="20"/>
+        </w:rPr>
+      </w:pPr>
+      <w:r>
+        <w:rPr>
+          <w:rStyle w:val="FootnoteCharacters"/>
+        </w:rPr>
+        <w:footnoteRef/>
+      </w:r>
+      <w:r>
+        <w:rPr>
+          <w:rFonts w:ascii="Arial" w:eastAsia="Arial" w:hAnsi="Arial" w:cs="Arial"/>
+          <w:color w:val="000000"/>
+          <w:szCs w:val="20"/>
+        </w:rPr>
+        <w:t xml:space="preserve"> § 55 odst. 4 zákona č. 491/2001 Sb., o volbách do zastupitelstev obcí, v platném znění.</w:t>
       </w:r>
     </w:p>
   </w:footnote>
@@ -6602,6 +6933,7 @@
       <w:pPr>
         <w:spacing w:after="0" w:line="240" w:lineRule="auto"/>
         <w:rPr>
+          <w:color w:val="000000"/>
           <w:szCs w:val="20"/>
         </w:rPr>
       </w:pPr>
@@ -6613,13 +6945,44 @@
       </w:r>
       <w:r>
         <w:rPr>
+          <w:color w:val="000000"/>
           <w:szCs w:val="20"/>
         </w:rPr>
-        <w:t xml:space="preserve"> Zejména jde o veřejné funkcionáře dle § 2 odst. 1 písm. p (uvolnění členové zastupitelstva) a q (starosta, místostarosta nebo členové rady obce) zákona č. 159/2006 Sb. o střetu zájmů.</w:t>
+        <w:t xml:space="preserve"> </w:t>
+      </w:r>
+      <w:r>
+        <w:rPr>
+          <w:rFonts w:ascii="Arial" w:eastAsia="Arial" w:hAnsi="Arial" w:cs="Arial"/>
+          <w:color w:val="000000"/>
+          <w:szCs w:val="20"/>
+        </w:rPr>
+        <w:t>Podle zákona č. 240/2000 Sb., o krizovém řízení (krizový zákon), v platném znění.</w:t>
       </w:r>
     </w:p>
   </w:footnote>
   <w:footnote w:id="7">
+    <w:p>
+      <w:pPr>
+        <w:spacing w:after="0" w:line="240" w:lineRule="auto"/>
+        <w:rPr>
+          <w:szCs w:val="20"/>
+        </w:rPr>
+      </w:pPr>
+      <w:r>
+        <w:rPr>
+          <w:rStyle w:val="FootnoteCharacters"/>
+        </w:rPr>
+        <w:footnoteRef/>
+      </w:r>
+      <w:r>
+        <w:rPr>
+          <w:szCs w:val="20"/>
+        </w:rPr>
+        <w:t xml:space="preserve"> Zejména jde o veřejné funkcionáře dle § 2 odst. 1 písm. p (uvolnění členové zastupitelstva) a q (starosta, místostarosta nebo členové rady obce) zákona č. 159/2006 Sb. o střetu zájmů.</w:t>
+      </w:r>
+    </w:p>
+  </w:footnote>
+  <w:footnote w:id="8">
     <w:p>
       <w:pPr>
         <w:spacing w:after="0" w:line="240" w:lineRule="auto"/>
@@ -6650,33 +7013,33 @@
           <w:color w:val="000000"/>
           <w:szCs w:val="20"/>
         </w:rPr>
-        <w:t>Občané města starší 18 let, fyzické osoby starší 18 let vlastnící na území města nemovitost a další osoby, jimž toto právo zajišťuje zákon či mezinárodní smlouva (§ 16, 17 a 36 zákona o obcích).</w:t>
-      </w:r>
-    </w:p>
-  </w:footnote>
-  <w:footnote w:id="8">
-    <w:p>
-      <w:pPr>
-        <w:spacing w:after="0" w:line="240" w:lineRule="auto"/>
-        <w:rPr>
-          <w:color w:val="000000"/>
-        </w:rPr>
-      </w:pPr>
-      <w:r>
-        <w:rPr>
-          <w:rStyle w:val="FootnoteCharacters"/>
-        </w:rPr>
-        <w:footnoteRef/>
-      </w:r>
-      <w:r>
-        <w:rPr>
-          <w:color w:val="000000"/>
-        </w:rPr>
-        <w:t xml:space="preserve"> Viz § 36 zákona o obcích</w:t>
+        <w:t>Občané města starší 18 let, fyzické osoby starší 18 let vlastnící na území města nemovitost, občané EU s trvalým pobytem v obci dle § 17 zákona o obcích a čestní občané dle § 36 zákona o obcích)</w:t>
       </w:r>
     </w:p>
   </w:footnote>
   <w:footnote w:id="9">
+    <w:p>
+      <w:pPr>
+        <w:spacing w:after="0" w:line="240" w:lineRule="auto"/>
+        <w:rPr>
+          <w:color w:val="000000"/>
+        </w:rPr>
+      </w:pPr>
+      <w:r>
+        <w:rPr>
+          <w:rStyle w:val="FootnoteCharacters"/>
+        </w:rPr>
+        <w:footnoteRef/>
+      </w:r>
+      <w:r>
+        <w:rPr>
+          <w:color w:val="000000"/>
+        </w:rPr>
+        <w:t xml:space="preserve"> Viz § 36 zákona o obcích</w:t>
+      </w:r>
+    </w:p>
+  </w:footnote>
+  <w:footnote w:id="10">
     <w:p>
       <w:pPr>
         <w:spacing w:after="0" w:line="240" w:lineRule="auto"/>
@@ -7360,7 +7723,7 @@
   <w:style w:type="paragraph" w:default="1" w:styleId="Normln">
     <w:name w:val="Normal"/>
     <w:qFormat/>
-    <w:rsid w:val="00892074"/>
+    <w:rsid w:val="00BA4BD0"/>
     <w:pPr>
       <w:spacing w:after="160" w:line="259" w:lineRule="auto"/>
     </w:pPr>

</xml_diff>